<commit_message>
Add figures and update .gitignore for docs and images
Added new PNG and JPG figures to the figures directory and updated .gitignore to exclude PDF, DOCX, and DOC files. Also updated a presentation DOCX file.
</commit_message>
<xml_diff>
--- a/Ppt/Hi everyone I am Lucas Condeza and I will present.docx
+++ b/Ppt/Hi everyone I am Lucas Condeza and I will present.docx
@@ -9,7 +9,17 @@
     </w:p>
     <w:p/>
     <w:p>
-      <w:r>
+      <w:pPr>
+        <w:rPr>
+          <w:b/>
+          <w:bCs/>
+        </w:rPr>
+      </w:pPr>
+      <w:r>
+        <w:rPr>
+          <w:b/>
+          <w:bCs/>
+        </w:rPr>
         <w:t xml:space="preserve">Slide2 </w:t>
       </w:r>
     </w:p>
@@ -62,17 +72,28 @@
       </w:r>
     </w:p>
     <w:p>
-      <w:proofErr w:type="gramStart"/>
       <w:r>
         <w:t>Therefore</w:t>
       </w:r>
-      <w:proofErr w:type="gramEnd"/>
-      <w:r>
-        <w:t xml:space="preserve"> the equilibrium effect of prohibiting revised offers is unambiguous. </w:t>
-      </w:r>
-    </w:p>
-    <w:p>
-      <w:r>
+      <w:r>
+        <w:t>,</w:t>
+      </w:r>
+      <w:r>
+        <w:t xml:space="preserve"> the equilibrium effect of prohibiting revised offers is ambiguous. </w:t>
+      </w:r>
+    </w:p>
+    <w:p>
+      <w:pPr>
+        <w:rPr>
+          <w:b/>
+          <w:bCs/>
+        </w:rPr>
+      </w:pPr>
+      <w:r>
+        <w:rPr>
+          <w:b/>
+          <w:bCs/>
+        </w:rPr>
         <w:t xml:space="preserve">Slide 3 </w:t>
       </w:r>
     </w:p>
@@ -80,25 +101,807 @@
       <w:r>
         <w:t xml:space="preserve">This research studies a centralized marketplace for annuities in Chile, called SCOMP. This setting is useful to answer our research question because it allows firms to revise their offers, but recently policymakers decided to prohibit offers revisions; and their motivation was that the possibility of revision created incentives for firms to not make their best offers. </w:t>
       </w:r>
-    </w:p>
-    <w:p>
-      <w:r>
+      <w:r>
+        <w:t xml:space="preserve">We study the equilibrium impacts of the elimination of the revised offers. </w:t>
+      </w:r>
+    </w:p>
+    <w:p>
+      <w:pPr>
+        <w:rPr>
+          <w:b/>
+          <w:bCs/>
+        </w:rPr>
+      </w:pPr>
+      <w:r>
+        <w:rPr>
+          <w:b/>
+          <w:bCs/>
+        </w:rPr>
         <w:t xml:space="preserve">Slide 4 </w:t>
       </w:r>
-    </w:p>
-    <w:p>
-      <w:r>
-        <w:t xml:space="preserve">Our work relates to three strands </w:t>
-      </w:r>
-      <w:r>
-        <w:t xml:space="preserve">of literature. </w:t>
-      </w:r>
-    </w:p>
-    <w:p>
-      <w:r>
-        <w:t xml:space="preserve">The first one is the effect of market design in </w:t>
-      </w:r>
-    </w:p>
+      <w:r>
+        <w:rPr>
+          <w:b/>
+          <w:bCs/>
+        </w:rPr>
+        <w:t>Literature</w:t>
+      </w:r>
+    </w:p>
+    <w:p/>
+    <w:p>
+      <w:r>
+        <w:t>Our work relates to</w:t>
+      </w:r>
+      <w:r>
+        <w:t xml:space="preserve"> three </w:t>
+      </w:r>
+      <w:r>
+        <w:t xml:space="preserve">strands </w:t>
+      </w:r>
+      <w:r>
+        <w:t>of literature</w:t>
+      </w:r>
+      <w:r>
+        <w:t xml:space="preserve"> </w:t>
+      </w:r>
+      <w:r>
+        <w:t xml:space="preserve">on selection markets, which are markets exhibiting adverse selection. </w:t>
+      </w:r>
+      <w:r>
+        <w:t xml:space="preserve"> </w:t>
+      </w:r>
+    </w:p>
+    <w:p>
+      <w:r>
+        <w:t xml:space="preserve">The first one is the effect of </w:t>
+      </w:r>
+      <w:r>
+        <w:t xml:space="preserve">search </w:t>
+      </w:r>
+      <w:r>
+        <w:t>friction</w:t>
+      </w:r>
+      <w:r>
+        <w:t xml:space="preserve"> in </w:t>
+      </w:r>
+      <w:r>
+        <w:t xml:space="preserve">selection markets. </w:t>
+      </w:r>
+    </w:p>
+    <w:p>
+      <w:r>
+        <w:t>There is also a growing literature on competition in selection markets</w:t>
+      </w:r>
+      <w:r>
+        <w:t xml:space="preserve"> that studies the </w:t>
+      </w:r>
+      <w:r>
+        <w:t xml:space="preserve">interaction between selection and market power. </w:t>
+      </w:r>
+    </w:p>
+    <w:p>
+      <w:r>
+        <w:t xml:space="preserve">And the third </w:t>
+      </w:r>
+      <w:r>
+        <w:t xml:space="preserve">literature to which we speak is on the design of </w:t>
+      </w:r>
+      <w:r>
+        <w:t xml:space="preserve">marketplaces </w:t>
+      </w:r>
+      <w:r>
+        <w:t xml:space="preserve">when there is selection. </w:t>
+      </w:r>
+    </w:p>
+    <w:p/>
+    <w:p>
+      <w:pPr>
+        <w:rPr>
+          <w:b/>
+          <w:bCs/>
+        </w:rPr>
+      </w:pPr>
+      <w:r>
+        <w:rPr>
+          <w:b/>
+          <w:bCs/>
+        </w:rPr>
+        <w:t xml:space="preserve">Slide 6: “Setting: annuities” </w:t>
+      </w:r>
+    </w:p>
+    <w:p>
+      <w:r>
+        <w:t xml:space="preserve">Before jumping into the institutional </w:t>
+      </w:r>
+      <w:r>
+        <w:t>context,</w:t>
+      </w:r>
+      <w:r>
+        <w:t xml:space="preserve"> I will briefly explain what</w:t>
+      </w:r>
+      <w:r>
+        <w:t xml:space="preserve"> annuities are. T</w:t>
+      </w:r>
+      <w:r>
+        <w:t xml:space="preserve">hey </w:t>
+      </w:r>
+      <w:r>
+        <w:t xml:space="preserve">transform a stock of savings into a stream of payments until death. </w:t>
+      </w:r>
+      <w:r>
+        <w:t>They are commonly bought by retirees</w:t>
+      </w:r>
+      <w:r>
+        <w:t xml:space="preserve"> </w:t>
+      </w:r>
+      <w:r>
+        <w:t>to insure against longevity risk – the risk of outliving their savings</w:t>
+      </w:r>
+    </w:p>
+    <w:p>
+      <w:r>
+        <w:t xml:space="preserve">The profits for firm j when selling an annuity can be expressed as shown in the equation: the firm receives the stock of savings S, and pays out a flow F per period, discounted at the firm's financing cost </w:t>
+      </w:r>
+      <w:proofErr w:type="spellStart"/>
+      <w:r>
+        <w:t>r_j</w:t>
+      </w:r>
+      <w:proofErr w:type="spellEnd"/>
+      <w:r>
+        <w:t xml:space="preserve">. The expected value depends on buyer mortality factors </w:t>
+      </w:r>
+      <w:proofErr w:type="spellStart"/>
+      <w:r>
+        <w:t>x_i</w:t>
+      </w:r>
+      <w:proofErr w:type="spellEnd"/>
+      <w:r>
+        <w:t>.</w:t>
+      </w:r>
+    </w:p>
+    <w:p>
+      <w:r>
+        <w:t xml:space="preserve">I want to note that the </w:t>
+      </w:r>
+      <w:r>
+        <w:t>expectancy operator is firm dependent because firms have different mortality tables</w:t>
+      </w:r>
+      <w:r>
+        <w:t xml:space="preserve">, whereas </w:t>
+      </w:r>
+      <w:proofErr w:type="spellStart"/>
+      <w:r>
+        <w:t>x_i</w:t>
+      </w:r>
+      <w:proofErr w:type="spellEnd"/>
+      <w:r>
+        <w:t xml:space="preserve"> is not firm dependent because in our setting all firms observe the same information about the buyer. </w:t>
+      </w:r>
+    </w:p>
+    <w:p>
+      <w:r>
+        <w:t xml:space="preserve">Firms are heterogeneous along </w:t>
+      </w:r>
+      <w:r>
+        <w:t>two</w:t>
+      </w:r>
+      <w:r>
+        <w:t xml:space="preserve"> dimensions: they use different algorithms </w:t>
+      </w:r>
+      <w:r>
+        <w:t xml:space="preserve">which are </w:t>
+      </w:r>
+      <w:r>
+        <w:t xml:space="preserve"> mortality tables</w:t>
+      </w:r>
+      <w:r>
+        <w:t xml:space="preserve"> and</w:t>
+      </w:r>
+      <w:r>
+        <w:t xml:space="preserve">, they face different financing costs </w:t>
+      </w:r>
+      <w:proofErr w:type="spellStart"/>
+      <w:r>
+        <w:t>r_j</w:t>
+      </w:r>
+      <w:proofErr w:type="spellEnd"/>
+      <w:r>
+        <w:t xml:space="preserve">. </w:t>
+      </w:r>
+    </w:p>
+    <w:p>
+      <w:pPr>
+        <w:rPr>
+          <w:b/>
+          <w:bCs/>
+        </w:rPr>
+      </w:pPr>
+      <w:r>
+        <w:rPr>
+          <w:b/>
+          <w:bCs/>
+        </w:rPr>
+        <w:t xml:space="preserve">Slide 7: SCOMP process. </w:t>
+      </w:r>
+    </w:p>
+    <w:p>
+      <w:pPr>
+        <w:rPr>
+          <w:b/>
+          <w:bCs/>
+        </w:rPr>
+      </w:pPr>
+    </w:p>
+    <w:p>
+      <w:r>
+        <w:t xml:space="preserve">“Here’s the institutional timeline. First, a </w:t>
+      </w:r>
+      <w:r>
+        <w:t>buyer</w:t>
+      </w:r>
+      <w:r>
+        <w:t xml:space="preserve"> requests a balance statement</w:t>
+      </w:r>
+      <w:r>
+        <w:t>, which states the amount of savings</w:t>
+      </w:r>
+      <w:r>
+        <w:t>, t</w:t>
+      </w:r>
+      <w:r>
+        <w:t xml:space="preserve">hen requests </w:t>
+      </w:r>
+      <w:r>
+        <w:t>offer</w:t>
+      </w:r>
+      <w:r>
+        <w:t xml:space="preserve"> for a specific contract type</w:t>
+      </w:r>
+      <w:r>
+        <w:t xml:space="preserve">, </w:t>
+      </w:r>
+      <w:r>
+        <w:t xml:space="preserve">we will focus only on simple annuities. Then the firms make initial offers </w:t>
+      </w:r>
+      <w:r>
+        <w:t>{show the SCOMP certificate}</w:t>
+      </w:r>
+    </w:p>
+    <w:p>
+      <w:r>
+        <w:t>Then t</w:t>
+      </w:r>
+      <w:r>
+        <w:t xml:space="preserve">he buyer </w:t>
+      </w:r>
+      <w:r>
+        <w:t xml:space="preserve">chooses between accepting one of the initial offers, </w:t>
+      </w:r>
+      <w:r>
+        <w:t>submitting</w:t>
+      </w:r>
+      <w:r>
+        <w:t xml:space="preserve"> a new offer request, which involves doing the whole process again </w:t>
+      </w:r>
+      <w:r>
+        <w:t xml:space="preserve">or </w:t>
+      </w:r>
+      <w:r>
+        <w:t>requesting</w:t>
+      </w:r>
+      <w:r>
+        <w:t xml:space="preserve"> a revised offer. </w:t>
+      </w:r>
+    </w:p>
+    <w:p>
+      <w:r>
+        <w:t xml:space="preserve">In case the buyer requests a revised </w:t>
+      </w:r>
+      <w:r>
+        <w:t>offer,</w:t>
+      </w:r>
+      <w:r>
+        <w:t xml:space="preserve"> he </w:t>
+      </w:r>
+      <w:r>
+        <w:t xml:space="preserve">chooses </w:t>
+      </w:r>
+      <w:r>
+        <w:t xml:space="preserve">the firms from which to request the revised offer, </w:t>
+      </w:r>
+      <w:r>
+        <w:t xml:space="preserve">then firms make the revised </w:t>
+      </w:r>
+      <w:r>
+        <w:t>offers,</w:t>
+      </w:r>
+      <w:r>
+        <w:t xml:space="preserve"> and the buyer chooses among the whole set of offers, which includes the initial and revised offers. </w:t>
+      </w:r>
+    </w:p>
+    <w:p>
+      <w:r>
+        <w:t xml:space="preserve">There are </w:t>
+      </w:r>
+      <w:r>
+        <w:t xml:space="preserve">three important institutional features about the revised offers. </w:t>
+      </w:r>
+    </w:p>
+    <w:p>
+      <w:r>
+        <w:t xml:space="preserve">First, </w:t>
+      </w:r>
+      <w:r>
+        <w:t xml:space="preserve">only firms which made an initial offer can make a revised offer. </w:t>
+      </w:r>
+    </w:p>
+    <w:p>
+      <w:r>
+        <w:t xml:space="preserve">Secondly, firms </w:t>
+      </w:r>
+      <w:r>
+        <w:t>cannot</w:t>
+      </w:r>
+      <w:r>
+        <w:t xml:space="preserve"> lower their initial offer. </w:t>
+      </w:r>
+    </w:p>
+    <w:p>
+      <w:r>
+        <w:t xml:space="preserve">Thirdly, when requesting </w:t>
+      </w:r>
+      <w:r>
+        <w:t>a revised offer the buyer is requested the certificate with the initial offers</w:t>
+      </w:r>
+      <w:r>
+        <w:t xml:space="preserve">, hence firms are able to observe the initial offers. </w:t>
+      </w:r>
+    </w:p>
+    <w:p/>
+    <w:p>
+      <w:pPr>
+        <w:rPr>
+          <w:b/>
+          <w:bCs/>
+        </w:rPr>
+      </w:pPr>
+      <w:r>
+        <w:rPr>
+          <w:b/>
+          <w:bCs/>
+        </w:rPr>
+        <w:t xml:space="preserve">Slide 8: Data </w:t>
+      </w:r>
+    </w:p>
+    <w:p>
+      <w:r>
+        <w:t xml:space="preserve">We observe SCOMP data at the individual level, which means the initial and revised offers and the consumer </w:t>
+      </w:r>
+      <w:r>
+        <w:t>decision. We do Not observe the request</w:t>
+      </w:r>
+      <w:r>
+        <w:t xml:space="preserve">. We also observe the </w:t>
+      </w:r>
+      <w:r>
+        <w:t xml:space="preserve">demographics and savings of the buyer. </w:t>
+      </w:r>
+    </w:p>
+    <w:p>
+      <w:r>
+        <w:t xml:space="preserve">At the firm level we observe the risk ratings, </w:t>
+      </w:r>
+      <w:r>
+        <w:t xml:space="preserve">given that the payment to the buyer is into the future he might </w:t>
+      </w:r>
+      <w:r>
+        <w:t xml:space="preserve">care about the bankruptcy probability of the insurer. </w:t>
+      </w:r>
+    </w:p>
+    <w:p>
+      <w:r>
+        <w:t xml:space="preserve">There are two features of the data I would like to </w:t>
+      </w:r>
+      <w:r>
+        <w:t>highlight;</w:t>
+      </w:r>
+      <w:r>
+        <w:t xml:space="preserve"> the first one is that we observe</w:t>
+      </w:r>
+      <w:r>
+        <w:t xml:space="preserve"> many offers for each buyer. This is uncommon given that in most </w:t>
+      </w:r>
+      <w:r>
+        <w:t xml:space="preserve">of the literature on selection markets </w:t>
+      </w:r>
+      <w:proofErr w:type="spellStart"/>
+      <w:r>
+        <w:t>i</w:t>
+      </w:r>
+      <w:proofErr w:type="spellEnd"/>
+      <w:r>
+        <w:t xml:space="preserve">) the buyer might not request an offer from each firm and ii) even for the offers requested, they are not recorded in the data unless they are accepted. </w:t>
+      </w:r>
+    </w:p>
+    <w:p>
+      <w:r>
+        <w:t xml:space="preserve">Secondly, we observe the same information about the buyer as the firm, </w:t>
+      </w:r>
+      <w:r>
+        <w:t xml:space="preserve">which is the gender, age and savings. </w:t>
+      </w:r>
+    </w:p>
+    <w:p/>
+    <w:p>
+      <w:pPr>
+        <w:rPr>
+          <w:b/>
+          <w:bCs/>
+        </w:rPr>
+      </w:pPr>
+      <w:r>
+        <w:rPr>
+          <w:b/>
+          <w:bCs/>
+        </w:rPr>
+        <w:t xml:space="preserve">Slide 10 </w:t>
+      </w:r>
+    </w:p>
+    <w:p>
+      <w:r>
+        <w:t xml:space="preserve">To motivate the model </w:t>
+      </w:r>
+      <w:r>
+        <w:t>I will present four pieces of evidence</w:t>
+      </w:r>
+      <w:r>
+        <w:t xml:space="preserve"> and connect them </w:t>
+      </w:r>
+      <w:r>
+        <w:t xml:space="preserve">to a modeling decision. </w:t>
+      </w:r>
+    </w:p>
+    <w:p>
+      <w:r>
+        <w:t xml:space="preserve">First, </w:t>
+      </w:r>
+      <w:r>
+        <w:t xml:space="preserve">not all buyers request revised offers, which </w:t>
+      </w:r>
+      <w:r>
+        <w:t xml:space="preserve">can be rationalized by the existence of search costs. </w:t>
+      </w:r>
+    </w:p>
+    <w:p>
+      <w:r>
+        <w:t xml:space="preserve">Secondly, </w:t>
+      </w:r>
+      <w:r>
+        <w:t xml:space="preserve">in some cases do not choose the highest offer, which can be rationalized by </w:t>
+      </w:r>
+      <w:r>
+        <w:t xml:space="preserve">differentiation. </w:t>
+      </w:r>
+    </w:p>
+    <w:p>
+      <w:r>
+        <w:t xml:space="preserve">Third, </w:t>
+      </w:r>
+      <w:r>
+        <w:t xml:space="preserve">there is sorting into firms. This could be caused by different factors, but one possibility is that firms differ in the </w:t>
+      </w:r>
+      <w:r>
+        <w:t xml:space="preserve">precision of their algorithm. </w:t>
+      </w:r>
+    </w:p>
+    <w:p>
+      <w:r>
+        <w:t xml:space="preserve">Finally, the way firms are revising their offers can be rationalized by firm learning </w:t>
+      </w:r>
+    </w:p>
+    <w:p>
+      <w:pPr>
+        <w:rPr>
+          <w:b/>
+          <w:bCs/>
+        </w:rPr>
+      </w:pPr>
+      <w:r>
+        <w:rPr>
+          <w:b/>
+          <w:bCs/>
+        </w:rPr>
+        <w:t xml:space="preserve">Slide 11 </w:t>
+      </w:r>
+    </w:p>
+    <w:p>
+      <w:pPr>
+        <w:rPr>
+          <w:b/>
+          <w:bCs/>
+        </w:rPr>
+      </w:pPr>
+    </w:p>
+    <w:p>
+      <w:r>
+        <w:t>Let me start with the first piece of evidence: the prevalence and magnitude of revised offers.</w:t>
+      </w:r>
+    </w:p>
+    <w:p>
+      <w:r>
+        <w:t xml:space="preserve">Looking at the left panel, we see the distribution of the number of </w:t>
+      </w:r>
+      <w:r>
+        <w:t>revised offers a consumer gets</w:t>
+      </w:r>
+      <w:r>
+        <w:t xml:space="preserve">. Around 55% of buyers </w:t>
+      </w:r>
+      <w:r>
+        <w:t>get</w:t>
+      </w:r>
+      <w:r>
+        <w:t xml:space="preserve"> exactly one revised offer, while approximately 23% do not request any revised offers at all.</w:t>
+      </w:r>
+      <w:r>
+        <w:t xml:space="preserve"> </w:t>
+      </w:r>
+    </w:p>
+    <w:p/>
+    <w:p>
+      <w:r>
+        <w:t>This heterogeneity in search behavior is important – if requesting revised offers were costless, we would expect all buyers to search. The fact that nearly a quarter don't search at all suggests meaningful search costs exist in this market.</w:t>
+      </w:r>
+    </w:p>
+    <w:p>
+      <w:r>
+        <w:t>The right panel shows the distribution of</w:t>
+      </w:r>
+      <w:r>
+        <w:t xml:space="preserve"> PV</w:t>
+      </w:r>
+      <w:r>
+        <w:t xml:space="preserve"> improvements</w:t>
+      </w:r>
+      <w:r>
+        <w:t xml:space="preserve"> as share of the last </w:t>
+      </w:r>
+      <w:r>
+        <w:t xml:space="preserve">monthly salary. The </w:t>
+      </w:r>
+      <w:r>
+        <w:t xml:space="preserve">measured as the </w:t>
+      </w:r>
+      <w:r>
+        <w:t xml:space="preserve">PV of </w:t>
+      </w:r>
+      <w:r>
+        <w:t xml:space="preserve">the increment between the initial and revised offers. </w:t>
+      </w:r>
+      <w:r>
+        <w:t>offer minus the initial offer</w:t>
+      </w:r>
+    </w:p>
+    <w:p/>
+    <w:p>
+      <w:r>
+        <w:t>from searching, measured as the present value gain in terms of monthly wages. We see substantial benefits from search, with most improvements concentrated between zero and two monthly wages, though there's a long right tail with some buyers gaining up to 10 times their monthly wage.</w:t>
+      </w:r>
+    </w:p>
+    <w:p>
+      <w:r>
+        <w:t>The key takeaway is that 75% of purchases are made through revised offers rather than initial offers. Given these patterns, we incorporate search costs into our model to rationalize why not everyone searches despite the sizeable potential gains.</w:t>
+      </w:r>
+    </w:p>
+    <w:p>
+      <w:pPr>
+        <w:rPr>
+          <w:b/>
+          <w:bCs/>
+        </w:rPr>
+      </w:pPr>
+    </w:p>
+    <w:p/>
+    <w:p/>
+    <w:p/>
+    <w:p/>
+    <w:p/>
+    <w:p/>
+    <w:p/>
+    <w:p/>
+    <w:p/>
+    <w:p/>
+    <w:p/>
+    <w:p/>
+    <w:p/>
+    <w:p/>
+    <w:p/>
+    <w:p/>
+    <w:p/>
+    <w:p/>
+    <w:p/>
+    <w:p/>
+    <w:p/>
+    <w:p/>
+    <w:p/>
+    <w:p/>
+    <w:p>
+      <w:r>
+        <w:t xml:space="preserve">S12. </w:t>
+      </w:r>
+    </w:p>
+    <w:p>
+      <w:r>
+        <w:t xml:space="preserve">conditional on not choosing the highest offer what share can be explained by the risk-rating. </w:t>
+      </w:r>
+    </w:p>
+    <w:p/>
+    <w:p/>
+    <w:p/>
+    <w:p>
+      <w:r>
+        <w:t xml:space="preserve">s15 all the point are disconnected. </w:t>
+      </w:r>
+    </w:p>
+    <w:p>
+      <w:r>
+        <w:t xml:space="preserve">introducing the points. </w:t>
+      </w:r>
+    </w:p>
+    <w:p/>
+    <w:p>
+      <w:r>
+        <w:t xml:space="preserve">One slide </w:t>
+      </w:r>
+      <w:proofErr w:type="spellStart"/>
+      <w:r>
+        <w:t>foro</w:t>
+      </w:r>
+      <w:proofErr w:type="spellEnd"/>
+      <w:r>
+        <w:t xml:space="preserve"> what the experiment is, </w:t>
+      </w:r>
+    </w:p>
+    <w:p/>
+    <w:p>
+      <w:r>
+        <w:t xml:space="preserve">s14. selection bias should be a concern. </w:t>
+      </w:r>
+    </w:p>
+    <w:p/>
+    <w:p>
+      <w:r>
+        <w:t xml:space="preserve">make clear that I am focusing on the firm in the model and make it as simple as possible in every other respect. </w:t>
+      </w:r>
+    </w:p>
+    <w:p/>
+    <w:p>
+      <w:r>
+        <w:t>s15.</w:t>
+      </w:r>
+    </w:p>
+    <w:p/>
+    <w:p>
+      <w:r>
+        <w:t xml:space="preserve">s16 explain what are the demand. is the expected prob of accepting </w:t>
+      </w:r>
+    </w:p>
+    <w:p>
+      <w:r>
+        <w:t xml:space="preserve">explain that I am focusing on consumers with a given </w:t>
+      </w:r>
+      <w:proofErr w:type="spellStart"/>
+      <w:r>
+        <w:t>c_j</w:t>
+      </w:r>
+      <w:proofErr w:type="spellEnd"/>
+      <w:r>
+        <w:t xml:space="preserve">. </w:t>
+      </w:r>
+    </w:p>
+    <w:p/>
+    <w:p/>
+    <w:p>
+      <w:r>
+        <w:t xml:space="preserve">- clarify at the start the relationship between profits in slide 6 and the model. </w:t>
+      </w:r>
+    </w:p>
+    <w:p/>
+    <w:p>
+      <w:r>
+        <w:t xml:space="preserve">/////////meet comments </w:t>
+      </w:r>
+    </w:p>
+    <w:p/>
+    <w:p>
+      <w:r>
+        <w:t xml:space="preserve">s2: talk about the economic tradeoff, why would the possibility of revision justify making worse offers in the first stage? </w:t>
+      </w:r>
+    </w:p>
+    <w:p/>
+    <w:p>
+      <w:r>
+        <w:t xml:space="preserve">-survival slide </w:t>
+      </w:r>
+    </w:p>
+    <w:p>
+      <w:r>
+        <w:t xml:space="preserve">firm ID should be ABCD </w:t>
+      </w:r>
+    </w:p>
+    <w:p>
+      <w:r>
+        <w:t xml:space="preserve">does risk rating predict selection </w:t>
+      </w:r>
+    </w:p>
+    <w:p/>
+    <w:p>
+      <w:r>
+        <w:t xml:space="preserve">- slide learning </w:t>
+      </w:r>
+    </w:p>
+    <w:p>
+      <w:r>
+        <w:t xml:space="preserve">correct dummy notation </w:t>
+      </w:r>
+    </w:p>
+    <w:p>
+      <w:r>
+        <w:t xml:space="preserve">add max </w:t>
+      </w:r>
+    </w:p>
+    <w:p/>
+    <w:p>
+      <w:r>
+        <w:t xml:space="preserve">// </w:t>
+      </w:r>
+    </w:p>
+    <w:p>
+      <w:r>
+        <w:t xml:space="preserve">-&gt; revised offer: is only for original firms (explain) </w:t>
+      </w:r>
+    </w:p>
+    <w:p/>
+    <w:p>
+      <w:r>
+        <w:t xml:space="preserve">model: take derivative and assign names </w:t>
+      </w:r>
+    </w:p>
+    <w:p/>
+    <w:p>
+      <w:r>
+        <w:t xml:space="preserve">why is heterogeneity in survival plot, firm algorithms </w:t>
+      </w:r>
+    </w:p>
+    <w:p/>
+    <w:p>
+      <w:r>
+        <w:t xml:space="preserve">with bids I can trace </w:t>
+      </w:r>
+      <w:proofErr w:type="spellStart"/>
+      <w:r>
+        <w:t>dist</w:t>
+      </w:r>
+      <w:proofErr w:type="spellEnd"/>
+      <w:r>
+        <w:t xml:space="preserve"> of mg costs even for firms that have non-accepted offer </w:t>
+      </w:r>
+    </w:p>
+    <w:p/>
+    <w:p>
+      <w:r>
+        <w:t xml:space="preserve">histograms-&gt; add average </w:t>
+      </w:r>
+    </w:p>
+    <w:p/>
+    <w:p>
+      <w:r>
+        <w:t xml:space="preserve">* which firms update? this can tell me about why they update and whether info is being revealed in such a way that the revision is good. </w:t>
+      </w:r>
+    </w:p>
+    <w:p/>
+    <w:p/>
+    <w:p/>
     <w:p/>
     <w:p/>
     <w:sectPr>
@@ -834,7 +1637,6 @@
   <w:style w:type="character" w:default="1" w:styleId="DefaultParagraphFont">
     <w:name w:val="Default Paragraph Font"/>
     <w:uiPriority w:val="1"/>
-    <w:semiHidden/>
     <w:unhideWhenUsed/>
   </w:style>
   <w:style w:type="table" w:default="1" w:styleId="TableNormal">
@@ -1146,6 +1948,19 @@
       <w:smallCaps/>
       <w:color w:val="0F4761" w:themeColor="accent1" w:themeShade="BF"/>
       <w:spacing w:val="5"/>
+    </w:rPr>
+  </w:style>
+  <w:style w:type="paragraph" w:customStyle="1" w:styleId="whitespace-normal">
+    <w:name w:val="whitespace-normal"/>
+    <w:basedOn w:val="Normal"/>
+    <w:rsid w:val="00036B73"/>
+    <w:pPr>
+      <w:spacing w:before="100" w:beforeAutospacing="1" w:after="100" w:afterAutospacing="1" w:line="240" w:lineRule="auto"/>
+    </w:pPr>
+    <w:rPr>
+      <w:rFonts w:ascii="Times New Roman" w:eastAsia="Times New Roman" w:hAnsi="Times New Roman" w:cs="Times New Roman"/>
+      <w:kern w:val="0"/>
+      <w14:ligatures w14:val="none"/>
     </w:rPr>
   </w:style>
 </w:styles>

</xml_diff>

<commit_message>
Update presentation and reorganize IE3 figures
Updated the presentation document. Moved and updated IE3 external offers figures to the 'IE3' subdirectory for better organization, and removed the old duplicate file.
</commit_message>
<xml_diff>
--- a/Ppt/Hi everyone I am Lucas Condeza and I will present.docx
+++ b/Ppt/Hi everyone I am Lucas Condeza and I will present.docx
@@ -3,8 +3,37 @@
 <w:document xmlns:wpc="http://schemas.microsoft.com/office/word/2010/wordprocessingCanvas" xmlns:cx="http://schemas.microsoft.com/office/drawing/2014/chartex" xmlns:cx1="http://schemas.microsoft.com/office/drawing/2015/9/8/chartex" xmlns:cx2="http://schemas.microsoft.com/office/drawing/2015/10/21/chartex" xmlns:cx3="http://schemas.microsoft.com/office/drawing/2016/5/9/chartex" xmlns:cx4="http://schemas.microsoft.com/office/drawing/2016/5/10/chartex" xmlns:cx5="http://schemas.microsoft.com/office/drawing/2016/5/11/chartex" xmlns:cx6="http://schemas.microsoft.com/office/drawing/2016/5/12/chartex" xmlns:cx7="http://schemas.microsoft.com/office/drawing/2016/5/13/chartex" xmlns:cx8="http://schemas.microsoft.com/office/drawing/2016/5/14/chartex" xmlns:mc="http://schemas.openxmlformats.org/markup-compatibility/2006" xmlns:aink="http://schemas.microsoft.com/office/drawing/2016/ink" xmlns:am3d="http://schemas.microsoft.com/office/drawing/2017/model3d" xmlns:o="urn:schemas-microsoft-com:office:office" xmlns:oel="http://schemas.microsoft.com/office/2019/extlst" xmlns:r="http://schemas.openxmlformats.org/officeDocument/2006/relationships" xmlns:m="http://schemas.openxmlformats.org/officeDocument/2006/math" xmlns:v="urn:schemas-microsoft-com:vml" xmlns:wp14="http://schemas.microsoft.com/office/word/2010/wordprocessingDrawing" xmlns:wp="http://schemas.openxmlformats.org/drawingml/2006/wordprocessingDrawing" xmlns:w10="urn:schemas-microsoft-com:office:word" xmlns:w="http://schemas.openxmlformats.org/wordprocessingml/2006/main" xmlns:w14="http://schemas.microsoft.com/office/word/2010/wordml" xmlns:w15="http://schemas.microsoft.com/office/word/2012/wordml" xmlns:w16cex="http://schemas.microsoft.com/office/word/2018/wordml/cex" xmlns:w16cid="http://schemas.microsoft.com/office/word/2016/wordml/cid" xmlns:w16="http://schemas.microsoft.com/office/word/2018/wordml" xmlns:w16du="http://schemas.microsoft.com/office/word/2023/wordml/word16du" xmlns:w16sdtdh="http://schemas.microsoft.com/office/word/2020/wordml/sdtdatahash" xmlns:w16sdtfl="http://schemas.microsoft.com/office/word/2024/wordml/sdtformatlock" xmlns:w16se="http://schemas.microsoft.com/office/word/2015/wordml/symex" xmlns:wpg="http://schemas.microsoft.com/office/word/2010/wordprocessingGroup" xmlns:wpi="http://schemas.microsoft.com/office/word/2010/wordprocessingInk" xmlns:wne="http://schemas.microsoft.com/office/word/2006/wordml" xmlns:wps="http://schemas.microsoft.com/office/word/2010/wordprocessingShape" mc:Ignorable="w14 w15 w16se w16cid w16 w16cex w16sdtdh w16sdtfl w16du wp14">
   <w:body>
     <w:p>
-      <w:r>
-        <w:t xml:space="preserve">Hi everyone I am Lucas Condeza and I will present “Equilibrium effects of price updating: evidence from a centralized marketplace for annuities”. Looking forward to receive comments and is very preliminary, hence what I did is I made comments in the slides about aspects I would like to receive feedback on. </w:t>
+      <w:proofErr w:type="gramStart"/>
+      <w:r>
+        <w:t>Hi everyone</w:t>
+      </w:r>
+      <w:proofErr w:type="gramEnd"/>
+      <w:r>
+        <w:t xml:space="preserve"> I am Lucas </w:t>
+      </w:r>
+      <w:proofErr w:type="gramStart"/>
+      <w:r>
+        <w:t>Condeza</w:t>
+      </w:r>
+      <w:proofErr w:type="gramEnd"/>
+      <w:r>
+        <w:t xml:space="preserve"> and I will present “Equilibrium effects of price </w:t>
+      </w:r>
+      <w:proofErr w:type="gramStart"/>
+      <w:r>
+        <w:t>updating:</w:t>
+      </w:r>
+      <w:proofErr w:type="gramEnd"/>
+      <w:r>
+        <w:t xml:space="preserve"> evidence from a centralized marketplace for annuities”. Looking forward to </w:t>
+      </w:r>
+      <w:proofErr w:type="gramStart"/>
+      <w:r>
+        <w:t>receive</w:t>
+      </w:r>
+      <w:proofErr w:type="gramEnd"/>
+      <w:r>
+        <w:t xml:space="preserve"> comments and is very preliminary, hence what I did is I made comments in the slides about aspects I would like to receive feedback on. </w:t>
       </w:r>
     </w:p>
     <w:p/>
@@ -44,8 +73,13 @@
       </w:r>
     </w:p>
     <w:p>
-      <w:r>
-        <w:t xml:space="preserve">Similarly when buying a car, buyers can shop around and request revised offers where they can use the offers of the competitors to negotiate better terms. </w:t>
+      <w:proofErr w:type="gramStart"/>
+      <w:r>
+        <w:t>Similarly</w:t>
+      </w:r>
+      <w:proofErr w:type="gramEnd"/>
+      <w:r>
+        <w:t xml:space="preserve"> when buying a car, buyers can shop around and request revised offers where they can use the offers of the competitors to negotiate better terms. </w:t>
       </w:r>
     </w:p>
     <w:p>
@@ -57,12 +91,36 @@
         </w:numPr>
       </w:pPr>
       <w:r>
-        <w:t xml:space="preserve">If being asked why I am not considering bargaining. I would say that the auto dealership has commitment power because is a player that is playing a repeated game whereas the buyer is making a one time purchase. </w:t>
-      </w:r>
-    </w:p>
-    <w:p>
-      <w:r>
-        <w:t xml:space="preserve">Given this scenario our research question is what is the impact welfare of the revised offers. Specifically, what are the welfare implications of prohibiting revised prices. </w:t>
+        <w:t xml:space="preserve">If being asked why I am not considering bargaining. I would say that the auto dealership has commitment power </w:t>
+      </w:r>
+      <w:proofErr w:type="gramStart"/>
+      <w:r>
+        <w:t>because</w:t>
+      </w:r>
+      <w:proofErr w:type="gramEnd"/>
+      <w:r>
+        <w:t xml:space="preserve"> is a player that is playing a repeated game whereas the buyer is making a </w:t>
+      </w:r>
+      <w:proofErr w:type="gramStart"/>
+      <w:r>
+        <w:t>one time</w:t>
+      </w:r>
+      <w:proofErr w:type="gramEnd"/>
+      <w:r>
+        <w:t xml:space="preserve"> purchase. </w:t>
+      </w:r>
+    </w:p>
+    <w:p>
+      <w:r>
+        <w:t xml:space="preserve">Given this scenario our research question is what </w:t>
+      </w:r>
+      <w:proofErr w:type="gramStart"/>
+      <w:r>
+        <w:t>is the impact welfare of the revised offers</w:t>
+      </w:r>
+      <w:proofErr w:type="gramEnd"/>
+      <w:r>
+        <w:t xml:space="preserve">. Specifically, what are the welfare implications of prohibiting revised prices. </w:t>
       </w:r>
     </w:p>
     <w:p/>
@@ -280,25 +338,57 @@
     </w:p>
     <w:p>
       <w:r>
-        <w:t xml:space="preserve">Firms are heterogeneous along </w:t>
+        <w:t xml:space="preserve">Firms are heterogeneous </w:t>
+      </w:r>
+      <w:proofErr w:type="gramStart"/>
+      <w:r>
+        <w:t>along</w:t>
+      </w:r>
+      <w:proofErr w:type="gramEnd"/>
+      <w:r>
+        <w:t xml:space="preserve"> </w:t>
       </w:r>
       <w:r>
         <w:t>two</w:t>
       </w:r>
       <w:r>
-        <w:t xml:space="preserve"> dimensions: they use different algorithms </w:t>
-      </w:r>
-      <w:r>
-        <w:t xml:space="preserve">which are </w:t>
-      </w:r>
-      <w:r>
-        <w:t xml:space="preserve"> mortality tables</w:t>
-      </w:r>
-      <w:r>
-        <w:t xml:space="preserve"> and</w:t>
-      </w:r>
-      <w:r>
-        <w:t xml:space="preserve">, they face different financing costs </w:t>
+        <w:t xml:space="preserve"> </w:t>
+      </w:r>
+      <w:proofErr w:type="gramStart"/>
+      <w:r>
+        <w:t>dimensions</w:t>
+      </w:r>
+      <w:proofErr w:type="gramEnd"/>
+      <w:r>
+        <w:t xml:space="preserve">: they use different algorithms </w:t>
+      </w:r>
+      <w:r>
+        <w:t xml:space="preserve">which </w:t>
+      </w:r>
+      <w:proofErr w:type="gramStart"/>
+      <w:r>
+        <w:t xml:space="preserve">are </w:t>
+      </w:r>
+      <w:r>
+        <w:t xml:space="preserve"> mortality</w:t>
+      </w:r>
+      <w:proofErr w:type="gramEnd"/>
+      <w:r>
+        <w:t xml:space="preserve"> tables</w:t>
+      </w:r>
+      <w:r>
+        <w:t xml:space="preserve"> </w:t>
+      </w:r>
+      <w:proofErr w:type="gramStart"/>
+      <w:r>
+        <w:t>and</w:t>
+      </w:r>
+      <w:r>
+        <w:t>,</w:t>
+      </w:r>
+      <w:proofErr w:type="gramEnd"/>
+      <w:r>
+        <w:t xml:space="preserve"> they face different financing costs </w:t>
       </w:r>
       <w:proofErr w:type="spellStart"/>
       <w:r>
@@ -451,10 +541,26 @@
         <w:t xml:space="preserve">Thirdly, when requesting </w:t>
       </w:r>
       <w:r>
-        <w:t>a revised offer the buyer is requested the certificate with the initial offers</w:t>
-      </w:r>
-      <w:r>
-        <w:t xml:space="preserve">, hence firms are able to observe the initial offers. </w:t>
+        <w:t xml:space="preserve">a revised </w:t>
+      </w:r>
+      <w:proofErr w:type="gramStart"/>
+      <w:r>
+        <w:t>offer</w:t>
+      </w:r>
+      <w:proofErr w:type="gramEnd"/>
+      <w:r>
+        <w:t xml:space="preserve"> the buyer is requested the certificate with the initial offers</w:t>
+      </w:r>
+      <w:r>
+        <w:t xml:space="preserve">, hence firms </w:t>
+      </w:r>
+      <w:proofErr w:type="gramStart"/>
+      <w:r>
+        <w:t>are able to</w:t>
+      </w:r>
+      <w:proofErr w:type="gramEnd"/>
+      <w:r>
+        <w:t xml:space="preserve"> observe the initial offers. </w:t>
       </w:r>
     </w:p>
     <w:p/>
@@ -549,7 +655,15 @@
     </w:p>
     <w:p>
       <w:r>
-        <w:t xml:space="preserve">To motivate the model </w:t>
+        <w:t xml:space="preserve">To motivate the </w:t>
+      </w:r>
+      <w:proofErr w:type="gramStart"/>
+      <w:r>
+        <w:t>model</w:t>
+      </w:r>
+      <w:proofErr w:type="gramEnd"/>
+      <w:r>
+        <w:t xml:space="preserve"> </w:t>
       </w:r>
       <w:r>
         <w:t>I will present four pieces of evidence</w:t>
@@ -685,7 +799,15 @@
     <w:p/>
     <w:p>
       <w:r>
-        <w:t>from searching, measured as the present value gain in terms of monthly wages. We see substantial benefits from search, with most improvements concentrated between zero and two monthly wages, though there's a long right tail with some buyers gaining up to 10 times their monthly wage.</w:t>
+        <w:t xml:space="preserve">from searching, measured as the present value gain in terms of monthly wages. We see substantial benefits from </w:t>
+      </w:r>
+      <w:proofErr w:type="gramStart"/>
+      <w:r>
+        <w:t>search</w:t>
+      </w:r>
+      <w:proofErr w:type="gramEnd"/>
+      <w:r>
+        <w:t>, with most improvements concentrated between zero and two monthly wages, though there's a long right tail with some buyers gaining up to 10 times their monthly wage.</w:t>
       </w:r>
     </w:p>
     <w:p>
@@ -740,7 +862,15 @@
     <w:p/>
     <w:p>
       <w:r>
-        <w:t xml:space="preserve">s15 all the point are disconnected. </w:t>
+        <w:t xml:space="preserve">s15 all the </w:t>
+      </w:r>
+      <w:proofErr w:type="gramStart"/>
+      <w:r>
+        <w:t>point</w:t>
+      </w:r>
+      <w:proofErr w:type="gramEnd"/>
+      <w:r>
+        <w:t xml:space="preserve"> are disconnected. </w:t>
       </w:r>
     </w:p>
     <w:p>
@@ -783,7 +913,15 @@
     <w:p/>
     <w:p>
       <w:r>
-        <w:t xml:space="preserve">s16 explain what are the demand. is the expected prob of accepting </w:t>
+        <w:t xml:space="preserve">s16 explain what </w:t>
+      </w:r>
+      <w:proofErr w:type="gramStart"/>
+      <w:r>
+        <w:t>are the demand</w:t>
+      </w:r>
+      <w:proofErr w:type="gramEnd"/>
+      <w:r>
+        <w:t xml:space="preserve">. is the expected prob of accepting </w:t>
       </w:r>
     </w:p>
     <w:p>
@@ -869,14 +1007,24 @@
     </w:p>
     <w:p/>
     <w:p>
-      <w:r>
-        <w:t xml:space="preserve">why is heterogeneity in survival plot, firm algorithms </w:t>
-      </w:r>
-    </w:p>
-    <w:p/>
-    <w:p>
-      <w:r>
-        <w:t xml:space="preserve">with bids I can trace </w:t>
+      <w:proofErr w:type="gramStart"/>
+      <w:r>
+        <w:t>why</w:t>
+      </w:r>
+      <w:proofErr w:type="gramEnd"/>
+      <w:r>
+        <w:t xml:space="preserve"> is heterogeneity in survival plot, firm algorithms </w:t>
+      </w:r>
+    </w:p>
+    <w:p/>
+    <w:p>
+      <w:proofErr w:type="gramStart"/>
+      <w:r>
+        <w:t>with</w:t>
+      </w:r>
+      <w:proofErr w:type="gramEnd"/>
+      <w:r>
+        <w:t xml:space="preserve"> bids I can trace </w:t>
       </w:r>
       <w:proofErr w:type="spellStart"/>
       <w:r>
@@ -884,7 +1032,15 @@
       </w:r>
       <w:proofErr w:type="spellEnd"/>
       <w:r>
-        <w:t xml:space="preserve"> of mg costs even for firms that have non-accepted offer </w:t>
+        <w:t xml:space="preserve"> of mg costs even for firms that have </w:t>
+      </w:r>
+      <w:proofErr w:type="gramStart"/>
+      <w:r>
+        <w:t>non-accepted</w:t>
+      </w:r>
+      <w:proofErr w:type="gramEnd"/>
+      <w:r>
+        <w:t xml:space="preserve"> offer </w:t>
       </w:r>
     </w:p>
     <w:p/>
@@ -896,7 +1052,23 @@
     <w:p/>
     <w:p>
       <w:r>
-        <w:t xml:space="preserve">* which firms update? this can tell me about why they update and whether info is being revealed in such a way that the revision is good. </w:t>
+        <w:t xml:space="preserve">* </w:t>
+      </w:r>
+      <w:proofErr w:type="gramStart"/>
+      <w:r>
+        <w:t>which</w:t>
+      </w:r>
+      <w:proofErr w:type="gramEnd"/>
+      <w:r>
+        <w:t xml:space="preserve"> firms update? </w:t>
+      </w:r>
+      <w:proofErr w:type="gramStart"/>
+      <w:r>
+        <w:t>this</w:t>
+      </w:r>
+      <w:proofErr w:type="gramEnd"/>
+      <w:r>
+        <w:t xml:space="preserve"> can tell me about why they update and whether info is being revealed in such a way that the revision is good. </w:t>
       </w:r>
     </w:p>
     <w:p/>
@@ -1637,6 +1809,7 @@
   <w:style w:type="character" w:default="1" w:styleId="DefaultParagraphFont">
     <w:name w:val="Default Paragraph Font"/>
     <w:uiPriority w:val="1"/>
+    <w:semiHidden/>
     <w:unhideWhenUsed/>
   </w:style>
   <w:style w:type="table" w:default="1" w:styleId="TableNormal">

</xml_diff>

<commit_message>
Add new presentation files and update learning slides
Added new version 3 presentation files including .tex, .bbl, .blg, .fdb_latexmk, .fls, .log, and .toc. Updated learning slides in 251015_tea_v2.tex to include new regression table and improved layout. Modified and added regression table files in Tables/IE7. Removed outdated annotated slides PDF. Updated related .docx and .pdf files for presentation and empirical results.
</commit_message>
<xml_diff>
--- a/Ppt/Hi everyone I am Lucas Condeza and I will present.docx
+++ b/Ppt/Hi everyone I am Lucas Condeza and I will present.docx
@@ -3,37 +3,8 @@
 <w:document xmlns:wpc="http://schemas.microsoft.com/office/word/2010/wordprocessingCanvas" xmlns:cx="http://schemas.microsoft.com/office/drawing/2014/chartex" xmlns:cx1="http://schemas.microsoft.com/office/drawing/2015/9/8/chartex" xmlns:cx2="http://schemas.microsoft.com/office/drawing/2015/10/21/chartex" xmlns:cx3="http://schemas.microsoft.com/office/drawing/2016/5/9/chartex" xmlns:cx4="http://schemas.microsoft.com/office/drawing/2016/5/10/chartex" xmlns:cx5="http://schemas.microsoft.com/office/drawing/2016/5/11/chartex" xmlns:cx6="http://schemas.microsoft.com/office/drawing/2016/5/12/chartex" xmlns:cx7="http://schemas.microsoft.com/office/drawing/2016/5/13/chartex" xmlns:cx8="http://schemas.microsoft.com/office/drawing/2016/5/14/chartex" xmlns:mc="http://schemas.openxmlformats.org/markup-compatibility/2006" xmlns:aink="http://schemas.microsoft.com/office/drawing/2016/ink" xmlns:am3d="http://schemas.microsoft.com/office/drawing/2017/model3d" xmlns:o="urn:schemas-microsoft-com:office:office" xmlns:oel="http://schemas.microsoft.com/office/2019/extlst" xmlns:r="http://schemas.openxmlformats.org/officeDocument/2006/relationships" xmlns:m="http://schemas.openxmlformats.org/officeDocument/2006/math" xmlns:v="urn:schemas-microsoft-com:vml" xmlns:wp14="http://schemas.microsoft.com/office/word/2010/wordprocessingDrawing" xmlns:wp="http://schemas.openxmlformats.org/drawingml/2006/wordprocessingDrawing" xmlns:w10="urn:schemas-microsoft-com:office:word" xmlns:w="http://schemas.openxmlformats.org/wordprocessingml/2006/main" xmlns:w14="http://schemas.microsoft.com/office/word/2010/wordml" xmlns:w15="http://schemas.microsoft.com/office/word/2012/wordml" xmlns:w16cex="http://schemas.microsoft.com/office/word/2018/wordml/cex" xmlns:w16cid="http://schemas.microsoft.com/office/word/2016/wordml/cid" xmlns:w16="http://schemas.microsoft.com/office/word/2018/wordml" xmlns:w16du="http://schemas.microsoft.com/office/word/2023/wordml/word16du" xmlns:w16sdtdh="http://schemas.microsoft.com/office/word/2020/wordml/sdtdatahash" xmlns:w16sdtfl="http://schemas.microsoft.com/office/word/2024/wordml/sdtformatlock" xmlns:w16se="http://schemas.microsoft.com/office/word/2015/wordml/symex" xmlns:wpg="http://schemas.microsoft.com/office/word/2010/wordprocessingGroup" xmlns:wpi="http://schemas.microsoft.com/office/word/2010/wordprocessingInk" xmlns:wne="http://schemas.microsoft.com/office/word/2006/wordml" xmlns:wps="http://schemas.microsoft.com/office/word/2010/wordprocessingShape" mc:Ignorable="w14 w15 w16se w16cid w16 w16cex w16sdtdh w16sdtfl w16du wp14">
   <w:body>
     <w:p>
-      <w:proofErr w:type="gramStart"/>
-      <w:r>
-        <w:t>Hi everyone</w:t>
-      </w:r>
-      <w:proofErr w:type="gramEnd"/>
-      <w:r>
-        <w:t xml:space="preserve"> I am Lucas </w:t>
-      </w:r>
-      <w:proofErr w:type="gramStart"/>
-      <w:r>
-        <w:t>Condeza</w:t>
-      </w:r>
-      <w:proofErr w:type="gramEnd"/>
-      <w:r>
-        <w:t xml:space="preserve"> and I will present “Equilibrium effects of price </w:t>
-      </w:r>
-      <w:proofErr w:type="gramStart"/>
-      <w:r>
-        <w:t>updating:</w:t>
-      </w:r>
-      <w:proofErr w:type="gramEnd"/>
-      <w:r>
-        <w:t xml:space="preserve"> evidence from a centralized marketplace for annuities”. Looking forward to </w:t>
-      </w:r>
-      <w:proofErr w:type="gramStart"/>
-      <w:r>
-        <w:t>receive</w:t>
-      </w:r>
-      <w:proofErr w:type="gramEnd"/>
-      <w:r>
-        <w:t xml:space="preserve"> comments and is very preliminary, hence what I did is I made comments in the slides about aspects I would like to receive feedback on. </w:t>
+      <w:r>
+        <w:t xml:space="preserve">Hi everyone I am Lucas Condeza and I will present “Equilibrium effects of price updating: evidence from a centralized marketplace for annuities”. Looking forward to receive comments and is very preliminary, hence what I did is I made comments in the slides about aspects I would like to receive feedback on. </w:t>
       </w:r>
     </w:p>
     <w:p/>
@@ -73,13 +44,8 @@
       </w:r>
     </w:p>
     <w:p>
-      <w:proofErr w:type="gramStart"/>
-      <w:r>
-        <w:t>Similarly</w:t>
-      </w:r>
-      <w:proofErr w:type="gramEnd"/>
-      <w:r>
-        <w:t xml:space="preserve"> when buying a car, buyers can shop around and request revised offers where they can use the offers of the competitors to negotiate better terms. </w:t>
+      <w:r>
+        <w:t xml:space="preserve">Similarly when buying a car, buyers can shop around and request revised offers where they can use the offers of the competitors to negotiate better terms. </w:t>
       </w:r>
     </w:p>
     <w:p>
@@ -91,36 +57,12 @@
         </w:numPr>
       </w:pPr>
       <w:r>
-        <w:t xml:space="preserve">If being asked why I am not considering bargaining. I would say that the auto dealership has commitment power </w:t>
-      </w:r>
-      <w:proofErr w:type="gramStart"/>
-      <w:r>
-        <w:t>because</w:t>
-      </w:r>
-      <w:proofErr w:type="gramEnd"/>
-      <w:r>
-        <w:t xml:space="preserve"> is a player that is playing a repeated game whereas the buyer is making a </w:t>
-      </w:r>
-      <w:proofErr w:type="gramStart"/>
-      <w:r>
-        <w:t>one time</w:t>
-      </w:r>
-      <w:proofErr w:type="gramEnd"/>
-      <w:r>
-        <w:t xml:space="preserve"> purchase. </w:t>
-      </w:r>
-    </w:p>
-    <w:p>
-      <w:r>
-        <w:t xml:space="preserve">Given this scenario our research question is what </w:t>
-      </w:r>
-      <w:proofErr w:type="gramStart"/>
-      <w:r>
-        <w:t>is the impact welfare of the revised offers</w:t>
-      </w:r>
-      <w:proofErr w:type="gramEnd"/>
-      <w:r>
-        <w:t xml:space="preserve">. Specifically, what are the welfare implications of prohibiting revised prices. </w:t>
+        <w:t xml:space="preserve">If being asked why I am not considering bargaining. I would say that the auto dealership has commitment power because is a player that is playing a repeated game whereas the buyer is making a one time purchase. </w:t>
+      </w:r>
+    </w:p>
+    <w:p>
+      <w:r>
+        <w:t xml:space="preserve">Given this scenario our research question is what is the impact welfare of the revised offers. Specifically, what are the welfare implications of prohibiting revised prices. </w:t>
       </w:r>
     </w:p>
     <w:p/>
@@ -188,6 +130,7 @@
     <w:p/>
     <w:p>
       <w:r>
+        <w:lastRenderedPageBreak/>
         <w:t>Our work relates to</w:t>
       </w:r>
       <w:r>
@@ -338,709 +281,1128 @@
     </w:p>
     <w:p>
       <w:r>
-        <w:t xml:space="preserve">Firms are heterogeneous </w:t>
-      </w:r>
-      <w:proofErr w:type="gramStart"/>
-      <w:r>
-        <w:t>along</w:t>
-      </w:r>
-      <w:proofErr w:type="gramEnd"/>
+        <w:t xml:space="preserve">Firms are heterogeneous along </w:t>
+      </w:r>
+      <w:r>
+        <w:t>two</w:t>
+      </w:r>
+      <w:r>
+        <w:t xml:space="preserve"> dimensions: they use different algorithms </w:t>
+      </w:r>
+      <w:r>
+        <w:t xml:space="preserve">which are </w:t>
+      </w:r>
+      <w:r>
+        <w:t xml:space="preserve"> mortality tables</w:t>
+      </w:r>
+      <w:r>
+        <w:t xml:space="preserve"> and</w:t>
+      </w:r>
+      <w:r>
+        <w:t xml:space="preserve">, they face different financing costs </w:t>
+      </w:r>
+      <w:proofErr w:type="spellStart"/>
+      <w:r>
+        <w:t>r_j</w:t>
+      </w:r>
+      <w:proofErr w:type="spellEnd"/>
+      <w:r>
+        <w:t xml:space="preserve">. </w:t>
+      </w:r>
+    </w:p>
+    <w:p>
+      <w:pPr>
+        <w:rPr>
+          <w:b/>
+          <w:bCs/>
+        </w:rPr>
+      </w:pPr>
+      <w:r>
+        <w:rPr>
+          <w:b/>
+          <w:bCs/>
+        </w:rPr>
+        <w:t xml:space="preserve">Slide 7: SCOMP process. </w:t>
+      </w:r>
+    </w:p>
+    <w:p>
+      <w:pPr>
+        <w:rPr>
+          <w:b/>
+          <w:bCs/>
+        </w:rPr>
+      </w:pPr>
+    </w:p>
+    <w:p>
+      <w:r>
+        <w:t xml:space="preserve">“Here’s the institutional timeline. First, a </w:t>
+      </w:r>
+      <w:r>
+        <w:t>buyer</w:t>
+      </w:r>
+      <w:r>
+        <w:t xml:space="preserve"> requests a balance statement</w:t>
+      </w:r>
+      <w:r>
+        <w:t>, which states the amount of savings</w:t>
+      </w:r>
+      <w:r>
+        <w:t>, t</w:t>
+      </w:r>
+      <w:r>
+        <w:t xml:space="preserve">hen requests </w:t>
+      </w:r>
+      <w:r>
+        <w:t>offer</w:t>
+      </w:r>
+      <w:r>
+        <w:t xml:space="preserve"> for a specific contract type</w:t>
+      </w:r>
+      <w:r>
+        <w:t xml:space="preserve">, </w:t>
+      </w:r>
+      <w:r>
+        <w:t xml:space="preserve">we will focus only on simple annuities. Then the firms make initial offers </w:t>
+      </w:r>
+      <w:r>
+        <w:t>{show the SCOMP certificate}</w:t>
+      </w:r>
+    </w:p>
+    <w:p>
+      <w:r>
+        <w:t>Then t</w:t>
+      </w:r>
+      <w:r>
+        <w:t xml:space="preserve">he buyer </w:t>
+      </w:r>
+      <w:r>
+        <w:t xml:space="preserve">chooses between accepting one of the initial offers, </w:t>
+      </w:r>
+      <w:r>
+        <w:t>submitting</w:t>
+      </w:r>
+      <w:r>
+        <w:t xml:space="preserve"> a new offer request, which involves doing the whole process again </w:t>
+      </w:r>
+      <w:r>
+        <w:t xml:space="preserve">or </w:t>
+      </w:r>
+      <w:r>
+        <w:t>requesting</w:t>
+      </w:r>
+      <w:r>
+        <w:t xml:space="preserve"> a revised offer. </w:t>
+      </w:r>
+    </w:p>
+    <w:p>
+      <w:r>
+        <w:t xml:space="preserve">In case the buyer requests a revised </w:t>
+      </w:r>
+      <w:r>
+        <w:t>offer,</w:t>
+      </w:r>
+      <w:r>
+        <w:t xml:space="preserve"> he </w:t>
+      </w:r>
+      <w:r>
+        <w:t xml:space="preserve">chooses </w:t>
+      </w:r>
+      <w:r>
+        <w:t xml:space="preserve">the firms from which to request the revised offer, </w:t>
+      </w:r>
+      <w:r>
+        <w:t xml:space="preserve">then firms make the revised </w:t>
+      </w:r>
+      <w:r>
+        <w:t>offers,</w:t>
+      </w:r>
+      <w:r>
+        <w:t xml:space="preserve"> and the buyer chooses among the whole set of offers, which includes the initial and revised offers. </w:t>
+      </w:r>
+    </w:p>
+    <w:p>
+      <w:r>
+        <w:t xml:space="preserve">There are </w:t>
+      </w:r>
+      <w:r>
+        <w:t xml:space="preserve">three important institutional features about the revised offers. </w:t>
+      </w:r>
+    </w:p>
+    <w:p>
+      <w:r>
+        <w:lastRenderedPageBreak/>
+        <w:t xml:space="preserve">First, </w:t>
+      </w:r>
+      <w:r>
+        <w:t xml:space="preserve">only firms which made an initial offer can make a revised offer. </w:t>
+      </w:r>
+    </w:p>
+    <w:p>
+      <w:r>
+        <w:t xml:space="preserve">Secondly, firms </w:t>
+      </w:r>
+      <w:r>
+        <w:t>cannot</w:t>
+      </w:r>
+      <w:r>
+        <w:t xml:space="preserve"> lower their initial offer. </w:t>
+      </w:r>
+    </w:p>
+    <w:p>
+      <w:r>
+        <w:t xml:space="preserve">Thirdly, when requesting </w:t>
+      </w:r>
+      <w:r>
+        <w:t>a revised offer the buyer is requested the certificate with the initial offers</w:t>
+      </w:r>
+      <w:r>
+        <w:t xml:space="preserve">, hence firms are able to observe the initial offers. </w:t>
+      </w:r>
+    </w:p>
+    <w:p/>
+    <w:p>
+      <w:pPr>
+        <w:rPr>
+          <w:b/>
+          <w:bCs/>
+        </w:rPr>
+      </w:pPr>
+      <w:r>
+        <w:rPr>
+          <w:b/>
+          <w:bCs/>
+        </w:rPr>
+        <w:t xml:space="preserve">Slide 8: Data </w:t>
+      </w:r>
+    </w:p>
+    <w:p>
+      <w:r>
+        <w:t xml:space="preserve">We observe SCOMP data at the individual level, which means the initial and revised offers and the consumer </w:t>
+      </w:r>
+      <w:r>
+        <w:t>decision. We do Not observe the request</w:t>
+      </w:r>
+      <w:r>
+        <w:t xml:space="preserve">. We also observe the </w:t>
+      </w:r>
+      <w:r>
+        <w:t xml:space="preserve">demographics and savings of the buyer. </w:t>
+      </w:r>
+    </w:p>
+    <w:p>
+      <w:r>
+        <w:t xml:space="preserve">At the firm level we observe the risk ratings, </w:t>
+      </w:r>
+      <w:r>
+        <w:t xml:space="preserve">given that the payment to the buyer is into the future he might </w:t>
+      </w:r>
+      <w:r>
+        <w:t xml:space="preserve">care about the bankruptcy probability of the insurer. </w:t>
+      </w:r>
+    </w:p>
+    <w:p>
+      <w:r>
+        <w:t xml:space="preserve">There are two features of the data I would like to </w:t>
+      </w:r>
+      <w:r>
+        <w:t>highlight;</w:t>
+      </w:r>
+      <w:r>
+        <w:t xml:space="preserve"> the first one is that we observe</w:t>
+      </w:r>
+      <w:r>
+        <w:t xml:space="preserve"> many offers for each buyer. This is uncommon given that in most </w:t>
+      </w:r>
+      <w:r>
+        <w:t xml:space="preserve">of the literature on selection markets </w:t>
+      </w:r>
+      <w:proofErr w:type="spellStart"/>
+      <w:r>
+        <w:t>i</w:t>
+      </w:r>
+      <w:proofErr w:type="spellEnd"/>
+      <w:r>
+        <w:t xml:space="preserve">) the buyer might not request an offer from each firm and ii) even for the offers requested, they are not recorded in the data unless they are accepted. </w:t>
+      </w:r>
+    </w:p>
+    <w:p>
+      <w:r>
+        <w:t xml:space="preserve">Secondly, we observe the same information about the buyer as the firm, </w:t>
+      </w:r>
+      <w:r>
+        <w:t xml:space="preserve">which is the gender, age and savings. </w:t>
+      </w:r>
+    </w:p>
+    <w:p/>
+    <w:p>
+      <w:pPr>
+        <w:rPr>
+          <w:b/>
+          <w:bCs/>
+        </w:rPr>
+      </w:pPr>
+      <w:r>
+        <w:rPr>
+          <w:b/>
+          <w:bCs/>
+        </w:rPr>
+        <w:t xml:space="preserve">Slide 10 </w:t>
+      </w:r>
+    </w:p>
+    <w:p>
+      <w:r>
+        <w:t xml:space="preserve">To motivate the model </w:t>
+      </w:r>
+      <w:r>
+        <w:t>I will present four pieces of evidence</w:t>
+      </w:r>
+      <w:r>
+        <w:t xml:space="preserve"> and connect them </w:t>
+      </w:r>
+      <w:r>
+        <w:t xml:space="preserve">to a modeling decision. </w:t>
+      </w:r>
+    </w:p>
+    <w:p>
+      <w:r>
+        <w:t xml:space="preserve">First, </w:t>
+      </w:r>
+      <w:r>
+        <w:t xml:space="preserve">not all buyers request revised offers, which </w:t>
+      </w:r>
+      <w:r>
+        <w:t xml:space="preserve">can be rationalized by the existence of search costs. </w:t>
+      </w:r>
+    </w:p>
+    <w:p>
+      <w:r>
+        <w:t xml:space="preserve">Secondly, </w:t>
+      </w:r>
+      <w:r>
+        <w:t xml:space="preserve">in some cases do not choose the highest offer, which can be rationalized by </w:t>
+      </w:r>
+      <w:r>
+        <w:t xml:space="preserve">differentiation. </w:t>
+      </w:r>
+    </w:p>
+    <w:p>
+      <w:r>
+        <w:t xml:space="preserve">Third, </w:t>
+      </w:r>
+      <w:r>
+        <w:t xml:space="preserve">there is sorting into firms. This could be caused by different factors, but one possibility is that firms differ in the </w:t>
+      </w:r>
+      <w:r>
+        <w:t xml:space="preserve">precision of their algorithm. </w:t>
+      </w:r>
+    </w:p>
+    <w:p>
+      <w:r>
+        <w:t xml:space="preserve">Finally, the way firms are revising their offers can be rationalized by firm learning </w:t>
+      </w:r>
+    </w:p>
+    <w:p>
+      <w:pPr>
+        <w:rPr>
+          <w:b/>
+          <w:bCs/>
+        </w:rPr>
+      </w:pPr>
+      <w:r>
+        <w:rPr>
+          <w:b/>
+          <w:bCs/>
+        </w:rPr>
+        <w:t xml:space="preserve">Slide 11 </w:t>
+      </w:r>
+    </w:p>
+    <w:p>
+      <w:pPr>
+        <w:rPr>
+          <w:b/>
+          <w:bCs/>
+        </w:rPr>
+      </w:pPr>
+    </w:p>
+    <w:p>
+      <w:r>
+        <w:lastRenderedPageBreak/>
+        <w:t>Let me start with the first piece of evidence: the prevalence and magnitude of revised offers.</w:t>
+      </w:r>
+    </w:p>
+    <w:p>
+      <w:r>
+        <w:t xml:space="preserve">Looking at the left panel, we see the distribution of the number of </w:t>
+      </w:r>
+      <w:r>
+        <w:t>revised offers a consumer gets</w:t>
+      </w:r>
+      <w:r>
+        <w:t xml:space="preserve">. Around 55% of buyers </w:t>
+      </w:r>
+      <w:r>
+        <w:t>get</w:t>
+      </w:r>
+      <w:r>
+        <w:t xml:space="preserve"> exactly one revised offer, while approximately 23% do not request any revised offers at all.</w:t>
+      </w:r>
       <w:r>
         <w:t xml:space="preserve"> </w:t>
       </w:r>
-      <w:r>
-        <w:t>two</w:t>
+    </w:p>
+    <w:p>
+      <w:r>
+        <w:t xml:space="preserve">To construct the right figure I took the improvement between the </w:t>
+      </w:r>
+      <w:r>
+        <w:t xml:space="preserve">initial and revised offer, and calculated the improvement of that improvement as a share of the monthly wage of the individual. </w:t>
+      </w:r>
+      <w:r>
+        <w:t xml:space="preserve">Note that there are many individuals who get one or more months of their wage. </w:t>
+      </w:r>
+    </w:p>
+    <w:p>
+      <w:r>
+        <w:t xml:space="preserve">This two pieces of evidence, that some buyers do not request revised offers, and that upon requesting individuals get an improvement in their initial offer motivates </w:t>
+      </w:r>
+      <w:r>
+        <w:t xml:space="preserve">modeling search costs. </w:t>
+      </w:r>
+    </w:p>
+    <w:p>
+      <w:r>
+        <w:rPr>
+          <w:b/>
+          <w:bCs/>
+        </w:rPr>
+        <w:t>Slide 12: Product Differentiation</w:t>
+      </w:r>
+    </w:p>
+    <w:p>
+      <w:r>
+        <w:t>The second piece of evidence concerns product differentiation. This figure shows the distribution of foregone value – the percentage difference between the highest offer available and the offer the buyer actually chose.</w:t>
+      </w:r>
+    </w:p>
+    <w:p>
+      <w:r>
+        <w:t>If buyers only cared about maximizing their annuity payment, we would see a mass point at zero. Instead, we observe substantial dispersion. The average foregone value is 1.57 monthly wages.</w:t>
+      </w:r>
+    </w:p>
+    <w:p>
+      <w:r>
+        <w:t>Why might buyers choose lower offers? They likely value other product attributes beyond just the payment amount – things like the insurer's risk rating, brand reputation, customer service, or specific contract features. We can see in the certificate I showed earlier that risk ratings are prominently displayed, suggesting buyers do pay attention to these factors.</w:t>
+      </w:r>
+    </w:p>
+    <w:p>
+      <w:pPr>
+        <w:rPr>
+          <w:b/>
+          <w:bCs/>
+        </w:rPr>
+      </w:pPr>
+      <w:r>
+        <w:rPr>
+          <w:b/>
+          <w:bCs/>
+        </w:rPr>
+        <w:t xml:space="preserve">Slide 13 </w:t>
+      </w:r>
+    </w:p>
+    <w:p>
+      <w:r>
+        <w:t xml:space="preserve">The third piece of evidence is related to sorting. By risk sorting I mean </w:t>
+      </w:r>
+      <w:r>
+        <w:t>that in equilibrium firms end up selling to different risk profiles. Two possible causes of sorting are</w:t>
+      </w:r>
+      <w:r>
+        <w:t xml:space="preserve"> that firms have different screening technologies. Firms with a more precise screening technology </w:t>
+      </w:r>
+      <w:r>
+        <w:t xml:space="preserve">could be able to </w:t>
+      </w:r>
+      <w:r>
+        <w:t xml:space="preserve">detect which buyers will die earlier and be more aggressive when bidding to those buyers, in that case firms with a noisier screening technology would end up selling to healthier buyers. </w:t>
+      </w:r>
+    </w:p>
+    <w:p>
+      <w:r>
+        <w:t xml:space="preserve">Another possibility is that the type of the consumer is correlated with </w:t>
+      </w:r>
+      <w:r>
+        <w:t xml:space="preserve">their preference. </w:t>
+      </w:r>
+    </w:p>
+    <w:p>
+      <w:pPr>
+        <w:rPr>
+          <w:b/>
+          <w:bCs/>
+        </w:rPr>
+      </w:pPr>
+      <w:r>
+        <w:rPr>
+          <w:b/>
+          <w:bCs/>
+        </w:rPr>
+        <w:t xml:space="preserve">Slide 14 </w:t>
+      </w:r>
+    </w:p>
+    <w:p>
+      <w:r>
+        <w:lastRenderedPageBreak/>
+        <w:t xml:space="preserve">Beyond the specific cause of sorting, in this figure we  can see that there is sorting across firms. </w:t>
+      </w:r>
+      <w:r>
+        <w:t>Each line displays survival curves for a firm</w:t>
+      </w:r>
+      <w:r>
+        <w:t xml:space="preserve">, we can see that firm with the purple line has a higher survival </w:t>
+      </w:r>
+      <w:proofErr w:type="spellStart"/>
+      <w:r>
+        <w:t>thant</w:t>
+      </w:r>
+      <w:proofErr w:type="spellEnd"/>
+      <w:r>
+        <w:t xml:space="preserve"> the green firm, moreover this differences are statistically significant. </w:t>
+      </w:r>
+      <w:r>
+        <w:t xml:space="preserve">One possibility to generate this patterns in the model is to allow different </w:t>
+      </w:r>
+      <w:r>
+        <w:t xml:space="preserve">precision in the signal that firms receive. </w:t>
+      </w:r>
+    </w:p>
+    <w:p>
+      <w:pPr>
+        <w:rPr>
+          <w:b/>
+          <w:bCs/>
+        </w:rPr>
+      </w:pPr>
+      <w:r>
+        <w:rPr>
+          <w:b/>
+          <w:bCs/>
+        </w:rPr>
+        <w:t xml:space="preserve">Slide 15 </w:t>
+      </w:r>
+    </w:p>
+    <w:p>
+      <w:r>
+        <w:t>T</w:t>
+      </w:r>
+      <w:r>
+        <w:t xml:space="preserve">he last piece of evidence is that there appears to be learning between the initial </w:t>
+      </w:r>
+      <w:r>
+        <w:t xml:space="preserve">and the revised offers. </w:t>
+      </w:r>
+    </w:p>
+    <w:p>
+      <w:r>
+        <w:t>If</w:t>
+      </w:r>
+      <w:r>
+        <w:t xml:space="preserve">, when making the initial offers, </w:t>
+      </w:r>
+      <w:r>
+        <w:t xml:space="preserve">firms do not know the offer that the </w:t>
+      </w:r>
+      <w:r>
+        <w:t>competitors</w:t>
+      </w:r>
+      <w:r>
+        <w:t xml:space="preserve"> will make</w:t>
+      </w:r>
+      <w:r>
+        <w:t xml:space="preserve">. And then before revising their offer they get to see the other offers, since offers are strategic complements, one would expect the improvement to be higher the higher where the other offers. </w:t>
+      </w:r>
+    </w:p>
+    <w:p>
+      <w:r>
+        <w:t xml:space="preserve">I would like to mention that there is a selection issue because we only observe revised offers and not the requests. </w:t>
+      </w:r>
+      <w:r>
+        <w:t xml:space="preserve">Hence this evidence is just suggestive. </w:t>
+      </w:r>
+    </w:p>
+    <w:p>
+      <w:pPr>
+        <w:rPr>
+          <w:b/>
+          <w:bCs/>
+        </w:rPr>
+      </w:pPr>
+      <w:r>
+        <w:rPr>
+          <w:b/>
+          <w:bCs/>
+        </w:rPr>
+        <w:t xml:space="preserve">Slide 16 </w:t>
+      </w:r>
+    </w:p>
+    <w:p>
+      <w:r>
+        <w:t xml:space="preserve">A second </w:t>
+      </w:r>
+      <w:r>
+        <w:t>pattern one would</w:t>
+      </w:r>
+      <w:r>
+        <w:t xml:space="preserve"> expect to observe if firms had uncertainty about other firms prices and if there is a </w:t>
+      </w:r>
+      <w:r>
+        <w:t xml:space="preserve">share of buyers who choose the highest offer is that firms would try to just overbid their rivals. </w:t>
+      </w:r>
+    </w:p>
+    <w:p>
+      <w:r>
+        <w:t xml:space="preserve">This figure shows </w:t>
+      </w:r>
+      <w:r>
+        <w:t>the revised offer of the firm minus the highest initial offer of the rivals</w:t>
+      </w:r>
+      <w:r>
+        <w:t xml:space="preserve">, normalized by the </w:t>
+      </w:r>
+      <w:r>
+        <w:t xml:space="preserve">initial offer of the firm. We can observe that there is bunching at 0 which would mean that firms sometimes try to just overbid the highest initial offer. </w:t>
+      </w:r>
+    </w:p>
+    <w:p>
+      <w:pPr>
+        <w:rPr>
+          <w:b/>
+          <w:bCs/>
+        </w:rPr>
+      </w:pPr>
+      <w:r>
+        <w:rPr>
+          <w:b/>
+          <w:bCs/>
+        </w:rPr>
+        <w:t xml:space="preserve">Slide 18 </w:t>
+      </w:r>
+    </w:p>
+    <w:p>
+      <w:r>
+        <w:t xml:space="preserve">The main goal  of the model is to provide a story of why firms decide to revise their offers. In the model the key mechanism will build on the descriptive evidence that hints to firms learning from the initial offers of the rivals. </w:t>
+      </w:r>
+    </w:p>
+    <w:p>
+      <w:r>
+        <w:t xml:space="preserve">Also, previously I showed evidence that was consistent with search costs, product differentiation, sorting into firms and learning. </w:t>
+      </w:r>
+      <w:r>
+        <w:t xml:space="preserve">To start with a simple model I will </w:t>
+      </w:r>
+      <w:r>
+        <w:t xml:space="preserve">assume there are no search costs nor sorting, I think this are important elements of the market, but I also wanted to start </w:t>
+      </w:r>
+      <w:r>
+        <w:t xml:space="preserve">with a simpler model and I think this model is already somewhat complicated. </w:t>
+      </w:r>
+    </w:p>
+    <w:p/>
+    <w:p>
+      <w:pPr>
+        <w:rPr>
+          <w:b/>
+          <w:bCs/>
+        </w:rPr>
+      </w:pPr>
+      <w:r>
+        <w:rPr>
+          <w:b/>
+          <w:bCs/>
+        </w:rPr>
+        <w:t xml:space="preserve">Slide 19 </w:t>
+      </w:r>
+    </w:p>
+    <w:p>
+      <w:r>
+        <w:lastRenderedPageBreak/>
+        <w:t xml:space="preserve">The model has two stages, in the first stage the </w:t>
+      </w:r>
+      <w:r>
+        <w:t xml:space="preserve">firms draw a cost from a joint distribution, and they only observe their own cost. </w:t>
+      </w:r>
+    </w:p>
+    <w:p>
+      <w:r>
+        <w:t xml:space="preserve">Then they make initial offers. </w:t>
+      </w:r>
+    </w:p>
+    <w:p>
+      <w:r>
+        <w:t>I am assuming that with probability</w:t>
+      </w:r>
+      <w:r>
+        <w:t xml:space="preserve"> lambda </w:t>
+      </w:r>
+      <w:r>
+        <w:t>th</w:t>
+      </w:r>
+      <w:r>
+        <w:t xml:space="preserve">e consumer decides to request a revised offer and otherwise accepts one of the initial offers. </w:t>
+      </w:r>
+      <w:r>
+        <w:t xml:space="preserve">In the case the consumer requests a revised offer it will randomize over the firms which made an initial offer. </w:t>
+      </w:r>
+    </w:p>
+    <w:p>
+      <w:r>
+        <w:t xml:space="preserve">Two future extensions are to </w:t>
+      </w:r>
+      <w:proofErr w:type="spellStart"/>
+      <w:r>
+        <w:t>endogeneize</w:t>
+      </w:r>
+      <w:proofErr w:type="spellEnd"/>
+      <w:r>
+        <w:t xml:space="preserve"> the consumer decision and also include a model of directed search where the consumer </w:t>
+      </w:r>
+      <w:r>
+        <w:t xml:space="preserve">chooses from which firm to request the revised offers. </w:t>
+      </w:r>
+    </w:p>
+    <w:p>
+      <w:r>
+        <w:t>In the second stage</w:t>
+      </w:r>
+      <w:r>
+        <w:t xml:space="preserve">, if the consumer requests a revised offer, the firm will first observe all the initial offers and update their offer, under the constraint that they can not increase </w:t>
+      </w:r>
+      <w:r>
+        <w:t xml:space="preserve">the price. Finally the consumer chooses among all available offers. </w:t>
+      </w:r>
+    </w:p>
+    <w:p>
+      <w:r>
+        <w:t xml:space="preserve">In what follows I will explain in more detail both stages. </w:t>
+      </w:r>
+    </w:p>
+    <w:p>
+      <w:pPr>
+        <w:rPr>
+          <w:b/>
+          <w:bCs/>
+        </w:rPr>
+      </w:pPr>
+      <w:r>
+        <w:rPr>
+          <w:b/>
+          <w:bCs/>
+        </w:rPr>
+        <w:t xml:space="preserve">Slide 20 </w:t>
+      </w:r>
+    </w:p>
+    <w:p>
+      <w:r>
+        <w:t>In the second stage, if firm j is selected for the revised offer, the firm will</w:t>
+      </w:r>
+      <w:r>
+        <w:t xml:space="preserve"> be able to observe the initial offers of the competitors and then </w:t>
+      </w:r>
+      <w:r>
+        <w:t>choose a revised price which is the minimum between the optimal revised price and the initial price</w:t>
+      </w:r>
+      <w:r>
+        <w:t>.</w:t>
+      </w:r>
+    </w:p>
+    <w:p>
+      <w:pPr>
+        <w:rPr>
+          <w:b/>
+          <w:bCs/>
+        </w:rPr>
+      </w:pPr>
+      <w:r>
+        <w:rPr>
+          <w:b/>
+          <w:bCs/>
+        </w:rPr>
+        <w:t xml:space="preserve">Slide 21 </w:t>
+      </w:r>
+    </w:p>
+    <w:p>
+      <w:r>
+        <w:t xml:space="preserve">If the buyer requests a revised offer, then he can request it from firm j or from j’ different than j. </w:t>
+      </w:r>
+    </w:p>
+    <w:p>
+      <w:r>
+        <w:t xml:space="preserve">If the </w:t>
+      </w:r>
+      <w:r>
+        <w:t xml:space="preserve">request is to ‘j’ then firm j will be able to update its price. Whereas if it is requested to j’ then only j’ updates its price. </w:t>
+      </w:r>
+    </w:p>
+    <w:p>
+      <w:r>
+        <w:t xml:space="preserve">Note that when the offer is requested to j then the initial price acts only as a </w:t>
+      </w:r>
+      <w:proofErr w:type="spellStart"/>
+      <w:r>
+        <w:t>constraitn</w:t>
+      </w:r>
+      <w:proofErr w:type="spellEnd"/>
+      <w:r>
+        <w:t xml:space="preserve"> because the revised price can not be higher. </w:t>
+      </w:r>
+    </w:p>
+    <w:p>
+      <w:r>
+        <w:t xml:space="preserve">If the offer is requested to j’ then the initial price </w:t>
+      </w:r>
+      <w:r>
+        <w:t>enters into the margin because the firm will not be able to revise the price, but it also affects “</w:t>
+      </w:r>
+      <w:proofErr w:type="spellStart"/>
+      <w:r>
+        <w:t>j’”’s</w:t>
+      </w:r>
+      <w:proofErr w:type="spellEnd"/>
+      <w:r>
+        <w:t xml:space="preserve"> revision. </w:t>
+      </w:r>
+      <w:r>
+        <w:t xml:space="preserve">Finally the expected profits in the second stage is the weighted sum, summing over all the firms that can be asked the revision. </w:t>
+      </w:r>
+    </w:p>
+    <w:p>
+      <w:pPr>
+        <w:rPr>
+          <w:b/>
+          <w:bCs/>
+        </w:rPr>
+      </w:pPr>
+      <w:r>
+        <w:rPr>
+          <w:b/>
+          <w:bCs/>
+        </w:rPr>
+        <w:t xml:space="preserve">Slide 22 </w:t>
+      </w:r>
+    </w:p>
+    <w:p>
+      <w:r>
+        <w:t xml:space="preserve">Finally, when setting first stage prices, the firm has to consider the effect of its prices in </w:t>
+      </w:r>
+      <w:r>
+        <w:t xml:space="preserve">the case the buyer does not request a revision and in the case the buyer requests a revision. </w:t>
+      </w:r>
+    </w:p>
+    <w:p/>
+    <w:p>
+      <w:r>
+        <w:t xml:space="preserve">----------- </w:t>
+      </w:r>
+    </w:p>
+    <w:p>
+      <w:r>
+        <w:t xml:space="preserve">Why would we expect the highest offer to have a lower impact of the average gap? </w:t>
+      </w:r>
+    </w:p>
+    <w:p>
+      <w:pPr>
+        <w:pStyle w:val="ListParagraph"/>
+        <w:numPr>
+          <w:ilvl w:val="0"/>
+          <w:numId w:val="4"/>
+        </w:numPr>
+      </w:pPr>
+    </w:p>
+    <w:p>
+      <w:pPr>
+        <w:pStyle w:val="ListParagraph"/>
+        <w:numPr>
+          <w:ilvl w:val="0"/>
+          <w:numId w:val="1"/>
+        </w:numPr>
+      </w:pPr>
+      <w:r>
+        <w:t xml:space="preserve">Note that the relationship between the </w:t>
+      </w:r>
+      <w:proofErr w:type="spellStart"/>
+      <w:r>
+        <w:t>AvgGap</w:t>
+      </w:r>
+      <w:proofErr w:type="spellEnd"/>
+      <w:r>
+        <w:t xml:space="preserve"> and the improvement could mean two things</w:t>
+      </w:r>
+      <w:r>
+        <w:t xml:space="preserve">: </w:t>
+      </w:r>
+    </w:p>
+    <w:p>
+      <w:pPr>
+        <w:pStyle w:val="ListParagraph"/>
+        <w:numPr>
+          <w:ilvl w:val="0"/>
+          <w:numId w:val="2"/>
+        </w:numPr>
+      </w:pPr>
+      <w:r>
+        <w:t xml:space="preserve">Common value auction: firms have a correlated cost and learn from it. It is difficult to think that actual learning is happening since </w:t>
+      </w:r>
+      <w:r>
+        <w:t xml:space="preserve">the bids </w:t>
+      </w:r>
+      <w:r>
+        <w:t xml:space="preserve">are a function of interest rate and the mortality tables, and if firms were able to back out mortality tables from bids, they would have done so earlier, hence the only additional information that the bid is providing is </w:t>
+      </w:r>
+      <w:r>
+        <w:t>about the interest rates which change</w:t>
+      </w:r>
+      <w:r>
+        <w:t xml:space="preserve"> at least once a month. </w:t>
+      </w:r>
+    </w:p>
+    <w:p>
+      <w:pPr>
+        <w:pStyle w:val="ListParagraph"/>
+        <w:numPr>
+          <w:ilvl w:val="0"/>
+          <w:numId w:val="2"/>
+        </w:numPr>
+      </w:pPr>
+      <w:r>
+        <w:t xml:space="preserve">Strategic learning: if firms do not know the prices of the competitors, then </w:t>
+      </w:r>
+      <w:r>
+        <w:t xml:space="preserve">when observing the initial offers they will be able to update their prices taking into account the initial prices of the competitors. </w:t>
+      </w:r>
+    </w:p>
+    <w:p>
+      <w:pPr>
+        <w:pStyle w:val="ListParagraph"/>
+        <w:numPr>
+          <w:ilvl w:val="0"/>
+          <w:numId w:val="1"/>
+        </w:numPr>
+      </w:pPr>
+      <w:r>
+        <w:t xml:space="preserve">What is the explanation behind the highest offers (cols 4 to 6) having  a lower coefficient? </w:t>
+      </w:r>
+      <w:r>
+        <w:t xml:space="preserve">This is something to think about. </w:t>
+      </w:r>
+    </w:p>
+    <w:p/>
+    <w:p/>
+    <w:p>
+      <w:r>
+        <w:t xml:space="preserve">If firms receive signals about the cost of the </w:t>
+      </w:r>
+      <w:r>
+        <w:t xml:space="preserve">buyer, then once a firm observes the offers of the competitors then </w:t>
+      </w:r>
+      <w:r>
+        <w:t xml:space="preserve">we would expect the improvement to be higher </w:t>
+      </w:r>
+      <w:r>
+        <w:t xml:space="preserve">the higher the offer of the competitors. </w:t>
+      </w:r>
+      <w:r>
+        <w:t xml:space="preserve">Hence in the first regression we would expect the beta1 and beta2 coefficients to be positive. </w:t>
       </w:r>
       <w:r>
         <w:t xml:space="preserve"> </w:t>
       </w:r>
-      <w:proofErr w:type="gramStart"/>
-      <w:r>
-        <w:t>dimensions</w:t>
-      </w:r>
-      <w:proofErr w:type="gramEnd"/>
-      <w:r>
-        <w:t xml:space="preserve">: they use different algorithms </w:t>
-      </w:r>
-      <w:r>
-        <w:t xml:space="preserve">which </w:t>
-      </w:r>
-      <w:proofErr w:type="gramStart"/>
-      <w:r>
-        <w:t xml:space="preserve">are </w:t>
-      </w:r>
-      <w:r>
-        <w:t xml:space="preserve"> mortality</w:t>
-      </w:r>
-      <w:proofErr w:type="gramEnd"/>
-      <w:r>
-        <w:t xml:space="preserve"> tables</w:t>
-      </w:r>
+    </w:p>
+    <w:p/>
+    <w:p>
       <w:r>
         <w:t xml:space="preserve"> </w:t>
       </w:r>
-      <w:proofErr w:type="gramStart"/>
-      <w:r>
-        <w:t>and</w:t>
-      </w:r>
-      <w:r>
-        <w:t>,</w:t>
-      </w:r>
-      <w:proofErr w:type="gramEnd"/>
-      <w:r>
-        <w:t xml:space="preserve"> they face different financing costs </w:t>
+    </w:p>
+    <w:p>
+      <w:r>
+        <w:t>The key idea is that when a firm sees that competitors made high offers, this reveals information that the buyer is likely higher cost (healthier, longer-lived). The firm should then increase its own offer more aggressively to remain competitive.</w:t>
+      </w:r>
+    </w:p>
+    <w:p>
+      <w:r>
+        <w:t>We test this using two specifications. The first examines the size of the price increase, while the second looks at whether the firm increases its price at all. In both cases, we measure how the increase relates to the average gap and maximum gap between the firm's initial offer and competitors' offers.</w:t>
+      </w:r>
+    </w:p>
+    <w:p/>
+    <w:p/>
+    <w:p/>
+    <w:p/>
+    <w:p/>
+    <w:p/>
+    <w:p>
+      <w:r>
+        <w:t xml:space="preserve">Improvements to make </w:t>
+      </w:r>
+    </w:p>
+    <w:p>
+      <w:pPr>
+        <w:pStyle w:val="ListParagraph"/>
+        <w:numPr>
+          <w:ilvl w:val="0"/>
+          <w:numId w:val="3"/>
+        </w:numPr>
+      </w:pPr>
+      <w:r>
+        <w:t xml:space="preserve">Add a table summarizing the data.  How many offers? Average age? Average offer? </w:t>
+      </w:r>
+    </w:p>
+    <w:p>
+      <w:pPr>
+        <w:pStyle w:val="ListParagraph"/>
+        <w:numPr>
+          <w:ilvl w:val="0"/>
+          <w:numId w:val="3"/>
+        </w:numPr>
+      </w:pPr>
+      <w:r>
+        <w:t xml:space="preserve">conditional on not choosing the highest offer what share can be explained by the risk-rating. This could be helpful </w:t>
+      </w:r>
+    </w:p>
+    <w:p/>
+    <w:p/>
+    <w:p>
+      <w:r>
+        <w:t xml:space="preserve">S12. </w:t>
+      </w:r>
+    </w:p>
+    <w:p>
+      <w:r>
+        <w:t xml:space="preserve">conditional on not choosing the highest offer what share can be explained by the risk-rating. </w:t>
+      </w:r>
+    </w:p>
+    <w:p>
+      <w:r>
+        <w:t xml:space="preserve">s15 all the point are disconnected. </w:t>
+      </w:r>
+    </w:p>
+    <w:p>
+      <w:r>
+        <w:t xml:space="preserve">introducing the points. </w:t>
+      </w:r>
+    </w:p>
+    <w:p/>
+    <w:p>
+      <w:r>
+        <w:t xml:space="preserve">make clear that I am focusing on the firm in the model and make it as simple as possible in every other respect. </w:t>
+      </w:r>
+    </w:p>
+    <w:p>
+      <w:r>
+        <w:t>s15.</w:t>
+      </w:r>
+    </w:p>
+    <w:p>
+      <w:r>
+        <w:t xml:space="preserve">s16 explain what are the demand. is the expected prob of accepting </w:t>
+      </w:r>
+    </w:p>
+    <w:p>
+      <w:r>
+        <w:t xml:space="preserve">explain that I am focusing on consumers with a given </w:t>
       </w:r>
       <w:proofErr w:type="spellStart"/>
       <w:r>
-        <w:t>r_j</w:t>
+        <w:t>c_j</w:t>
       </w:r>
       <w:proofErr w:type="spellEnd"/>
       <w:r>
         <w:t xml:space="preserve">. </w:t>
       </w:r>
     </w:p>
-    <w:p>
-      <w:pPr>
-        <w:rPr>
-          <w:b/>
-          <w:bCs/>
-        </w:rPr>
-      </w:pPr>
-      <w:r>
-        <w:rPr>
-          <w:b/>
-          <w:bCs/>
-        </w:rPr>
-        <w:t xml:space="preserve">Slide 7: SCOMP process. </w:t>
-      </w:r>
-    </w:p>
-    <w:p>
-      <w:pPr>
-        <w:rPr>
-          <w:b/>
-          <w:bCs/>
-        </w:rPr>
-      </w:pPr>
-    </w:p>
-    <w:p>
-      <w:r>
-        <w:t xml:space="preserve">“Here’s the institutional timeline. First, a </w:t>
-      </w:r>
-      <w:r>
-        <w:t>buyer</w:t>
-      </w:r>
-      <w:r>
-        <w:t xml:space="preserve"> requests a balance statement</w:t>
-      </w:r>
-      <w:r>
-        <w:t>, which states the amount of savings</w:t>
-      </w:r>
-      <w:r>
-        <w:t>, t</w:t>
-      </w:r>
-      <w:r>
-        <w:t xml:space="preserve">hen requests </w:t>
-      </w:r>
-      <w:r>
-        <w:t>offer</w:t>
-      </w:r>
-      <w:r>
-        <w:t xml:space="preserve"> for a specific contract type</w:t>
-      </w:r>
-      <w:r>
-        <w:t xml:space="preserve">, </w:t>
-      </w:r>
-      <w:r>
-        <w:t xml:space="preserve">we will focus only on simple annuities. Then the firms make initial offers </w:t>
-      </w:r>
-      <w:r>
-        <w:t>{show the SCOMP certificate}</w:t>
-      </w:r>
-    </w:p>
-    <w:p>
-      <w:r>
-        <w:t>Then t</w:t>
-      </w:r>
-      <w:r>
-        <w:t xml:space="preserve">he buyer </w:t>
-      </w:r>
-      <w:r>
-        <w:t xml:space="preserve">chooses between accepting one of the initial offers, </w:t>
-      </w:r>
-      <w:r>
-        <w:t>submitting</w:t>
-      </w:r>
-      <w:r>
-        <w:t xml:space="preserve"> a new offer request, which involves doing the whole process again </w:t>
-      </w:r>
-      <w:r>
-        <w:t xml:space="preserve">or </w:t>
-      </w:r>
-      <w:r>
-        <w:t>requesting</w:t>
-      </w:r>
-      <w:r>
-        <w:t xml:space="preserve"> a revised offer. </w:t>
-      </w:r>
-    </w:p>
-    <w:p>
-      <w:r>
-        <w:t xml:space="preserve">In case the buyer requests a revised </w:t>
-      </w:r>
-      <w:r>
-        <w:t>offer,</w:t>
-      </w:r>
-      <w:r>
-        <w:t xml:space="preserve"> he </w:t>
-      </w:r>
-      <w:r>
-        <w:t xml:space="preserve">chooses </w:t>
-      </w:r>
-      <w:r>
-        <w:t xml:space="preserve">the firms from which to request the revised offer, </w:t>
-      </w:r>
-      <w:r>
-        <w:t xml:space="preserve">then firms make the revised </w:t>
-      </w:r>
-      <w:r>
-        <w:t>offers,</w:t>
-      </w:r>
-      <w:r>
-        <w:t xml:space="preserve"> and the buyer chooses among the whole set of offers, which includes the initial and revised offers. </w:t>
-      </w:r>
-    </w:p>
-    <w:p>
-      <w:r>
-        <w:t xml:space="preserve">There are </w:t>
-      </w:r>
-      <w:r>
-        <w:t xml:space="preserve">three important institutional features about the revised offers. </w:t>
-      </w:r>
-    </w:p>
-    <w:p>
-      <w:r>
-        <w:t xml:space="preserve">First, </w:t>
-      </w:r>
-      <w:r>
-        <w:t xml:space="preserve">only firms which made an initial offer can make a revised offer. </w:t>
-      </w:r>
-    </w:p>
-    <w:p>
-      <w:r>
-        <w:t xml:space="preserve">Secondly, firms </w:t>
-      </w:r>
-      <w:r>
-        <w:t>cannot</w:t>
-      </w:r>
-      <w:r>
-        <w:t xml:space="preserve"> lower their initial offer. </w:t>
-      </w:r>
-    </w:p>
-    <w:p>
-      <w:r>
-        <w:t xml:space="preserve">Thirdly, when requesting </w:t>
-      </w:r>
-      <w:r>
-        <w:t xml:space="preserve">a revised </w:t>
-      </w:r>
-      <w:proofErr w:type="gramStart"/>
-      <w:r>
-        <w:t>offer</w:t>
-      </w:r>
-      <w:proofErr w:type="gramEnd"/>
-      <w:r>
-        <w:t xml:space="preserve"> the buyer is requested the certificate with the initial offers</w:t>
-      </w:r>
-      <w:r>
-        <w:t xml:space="preserve">, hence firms </w:t>
-      </w:r>
-      <w:proofErr w:type="gramStart"/>
-      <w:r>
-        <w:t>are able to</w:t>
-      </w:r>
-      <w:proofErr w:type="gramEnd"/>
-      <w:r>
-        <w:t xml:space="preserve"> observe the initial offers. </w:t>
-      </w:r>
-    </w:p>
-    <w:p/>
-    <w:p>
-      <w:pPr>
-        <w:rPr>
-          <w:b/>
-          <w:bCs/>
-        </w:rPr>
-      </w:pPr>
-      <w:r>
-        <w:rPr>
-          <w:b/>
-          <w:bCs/>
-        </w:rPr>
-        <w:t xml:space="preserve">Slide 8: Data </w:t>
-      </w:r>
-    </w:p>
-    <w:p>
-      <w:r>
-        <w:t xml:space="preserve">We observe SCOMP data at the individual level, which means the initial and revised offers and the consumer </w:t>
-      </w:r>
-      <w:r>
-        <w:t>decision. We do Not observe the request</w:t>
-      </w:r>
-      <w:r>
-        <w:t xml:space="preserve">. We also observe the </w:t>
-      </w:r>
-      <w:r>
-        <w:t xml:space="preserve">demographics and savings of the buyer. </w:t>
-      </w:r>
-    </w:p>
-    <w:p>
-      <w:r>
-        <w:t xml:space="preserve">At the firm level we observe the risk ratings, </w:t>
-      </w:r>
-      <w:r>
-        <w:t xml:space="preserve">given that the payment to the buyer is into the future he might </w:t>
-      </w:r>
-      <w:r>
-        <w:t xml:space="preserve">care about the bankruptcy probability of the insurer. </w:t>
-      </w:r>
-    </w:p>
-    <w:p>
-      <w:r>
-        <w:t xml:space="preserve">There are two features of the data I would like to </w:t>
-      </w:r>
-      <w:r>
-        <w:t>highlight;</w:t>
-      </w:r>
-      <w:r>
-        <w:t xml:space="preserve"> the first one is that we observe</w:t>
-      </w:r>
-      <w:r>
-        <w:t xml:space="preserve"> many offers for each buyer. This is uncommon given that in most </w:t>
-      </w:r>
-      <w:r>
-        <w:t xml:space="preserve">of the literature on selection markets </w:t>
+    <w:p/>
+    <w:p/>
+    <w:p>
+      <w:r>
+        <w:t xml:space="preserve">- clarify at the start the relationship between profits in slide 6 and the model. </w:t>
+      </w:r>
+    </w:p>
+    <w:p/>
+    <w:p>
+      <w:r>
+        <w:t xml:space="preserve">/////////meet comments </w:t>
+      </w:r>
+    </w:p>
+    <w:p/>
+    <w:p>
+      <w:r>
+        <w:t xml:space="preserve">s2: talk about the economic tradeoff, why would the possibility of revision justify making worse offers in the first stage? </w:t>
+      </w:r>
+    </w:p>
+    <w:p/>
+    <w:p>
+      <w:r>
+        <w:t xml:space="preserve">-survival slide </w:t>
+      </w:r>
+    </w:p>
+    <w:p>
+      <w:r>
+        <w:t xml:space="preserve">firm ID should be ABCD </w:t>
+      </w:r>
+    </w:p>
+    <w:p>
+      <w:r>
+        <w:t xml:space="preserve">does risk rating predict selection </w:t>
+      </w:r>
+    </w:p>
+    <w:p/>
+    <w:p>
+      <w:r>
+        <w:t xml:space="preserve">- slide learning </w:t>
+      </w:r>
+    </w:p>
+    <w:p>
+      <w:r>
+        <w:t xml:space="preserve">correct dummy notation </w:t>
+      </w:r>
+    </w:p>
+    <w:p>
+      <w:r>
+        <w:t xml:space="preserve">add max </w:t>
+      </w:r>
+    </w:p>
+    <w:p/>
+    <w:p>
+      <w:r>
+        <w:t xml:space="preserve">// </w:t>
+      </w:r>
+    </w:p>
+    <w:p>
+      <w:r>
+        <w:t xml:space="preserve">-&gt; revised offer: is only for original firms (explain) </w:t>
+      </w:r>
+    </w:p>
+    <w:p/>
+    <w:p>
+      <w:r>
+        <w:t xml:space="preserve">model: take derivative and assign names </w:t>
+      </w:r>
+    </w:p>
+    <w:p/>
+    <w:p>
+      <w:r>
+        <w:t xml:space="preserve">why is heterogeneity in survival plot, firm algorithms </w:t>
+      </w:r>
+    </w:p>
+    <w:p/>
+    <w:p>
+      <w:r>
+        <w:t xml:space="preserve">with bids I can trace </w:t>
       </w:r>
       <w:proofErr w:type="spellStart"/>
       <w:r>
-        <w:t>i</w:t>
+        <w:t>dist</w:t>
       </w:r>
       <w:proofErr w:type="spellEnd"/>
       <w:r>
-        <w:t xml:space="preserve">) the buyer might not request an offer from each firm and ii) even for the offers requested, they are not recorded in the data unless they are accepted. </w:t>
-      </w:r>
-    </w:p>
-    <w:p>
-      <w:r>
-        <w:t xml:space="preserve">Secondly, we observe the same information about the buyer as the firm, </w:t>
-      </w:r>
-      <w:r>
-        <w:t xml:space="preserve">which is the gender, age and savings. </w:t>
-      </w:r>
-    </w:p>
-    <w:p/>
-    <w:p>
-      <w:pPr>
-        <w:rPr>
-          <w:b/>
-          <w:bCs/>
-        </w:rPr>
-      </w:pPr>
-      <w:r>
-        <w:rPr>
-          <w:b/>
-          <w:bCs/>
-        </w:rPr>
-        <w:t xml:space="preserve">Slide 10 </w:t>
-      </w:r>
-    </w:p>
-    <w:p>
-      <w:r>
-        <w:t xml:space="preserve">To motivate the </w:t>
-      </w:r>
-      <w:proofErr w:type="gramStart"/>
-      <w:r>
-        <w:t>model</w:t>
-      </w:r>
-      <w:proofErr w:type="gramEnd"/>
-      <w:r>
-        <w:t xml:space="preserve"> </w:t>
-      </w:r>
-      <w:r>
-        <w:t>I will present four pieces of evidence</w:t>
-      </w:r>
-      <w:r>
-        <w:t xml:space="preserve"> and connect them </w:t>
-      </w:r>
-      <w:r>
-        <w:t xml:space="preserve">to a modeling decision. </w:t>
-      </w:r>
-    </w:p>
-    <w:p>
-      <w:r>
-        <w:t xml:space="preserve">First, </w:t>
-      </w:r>
-      <w:r>
-        <w:t xml:space="preserve">not all buyers request revised offers, which </w:t>
-      </w:r>
-      <w:r>
-        <w:t xml:space="preserve">can be rationalized by the existence of search costs. </w:t>
-      </w:r>
-    </w:p>
-    <w:p>
-      <w:r>
-        <w:t xml:space="preserve">Secondly, </w:t>
-      </w:r>
-      <w:r>
-        <w:t xml:space="preserve">in some cases do not choose the highest offer, which can be rationalized by </w:t>
-      </w:r>
-      <w:r>
-        <w:t xml:space="preserve">differentiation. </w:t>
-      </w:r>
-    </w:p>
-    <w:p>
-      <w:r>
-        <w:t xml:space="preserve">Third, </w:t>
-      </w:r>
-      <w:r>
-        <w:t xml:space="preserve">there is sorting into firms. This could be caused by different factors, but one possibility is that firms differ in the </w:t>
-      </w:r>
-      <w:r>
-        <w:t xml:space="preserve">precision of their algorithm. </w:t>
-      </w:r>
-    </w:p>
-    <w:p>
-      <w:r>
-        <w:t xml:space="preserve">Finally, the way firms are revising their offers can be rationalized by firm learning </w:t>
-      </w:r>
-    </w:p>
-    <w:p>
-      <w:pPr>
-        <w:rPr>
-          <w:b/>
-          <w:bCs/>
-        </w:rPr>
-      </w:pPr>
-      <w:r>
-        <w:rPr>
-          <w:b/>
-          <w:bCs/>
-        </w:rPr>
-        <w:t xml:space="preserve">Slide 11 </w:t>
-      </w:r>
-    </w:p>
-    <w:p>
-      <w:pPr>
-        <w:rPr>
-          <w:b/>
-          <w:bCs/>
-        </w:rPr>
-      </w:pPr>
-    </w:p>
-    <w:p>
-      <w:r>
-        <w:t>Let me start with the first piece of evidence: the prevalence and magnitude of revised offers.</w:t>
-      </w:r>
-    </w:p>
-    <w:p>
-      <w:r>
-        <w:t xml:space="preserve">Looking at the left panel, we see the distribution of the number of </w:t>
-      </w:r>
-      <w:r>
-        <w:t>revised offers a consumer gets</w:t>
-      </w:r>
-      <w:r>
-        <w:t xml:space="preserve">. Around 55% of buyers </w:t>
-      </w:r>
-      <w:r>
-        <w:t>get</w:t>
-      </w:r>
-      <w:r>
-        <w:t xml:space="preserve"> exactly one revised offer, while approximately 23% do not request any revised offers at all.</w:t>
-      </w:r>
-      <w:r>
-        <w:t xml:space="preserve"> </w:t>
-      </w:r>
-    </w:p>
-    <w:p/>
-    <w:p>
-      <w:r>
-        <w:t>This heterogeneity in search behavior is important – if requesting revised offers were costless, we would expect all buyers to search. The fact that nearly a quarter don't search at all suggests meaningful search costs exist in this market.</w:t>
-      </w:r>
-    </w:p>
-    <w:p>
-      <w:r>
-        <w:t>The right panel shows the distribution of</w:t>
-      </w:r>
-      <w:r>
-        <w:t xml:space="preserve"> PV</w:t>
-      </w:r>
-      <w:r>
-        <w:t xml:space="preserve"> improvements</w:t>
-      </w:r>
-      <w:r>
-        <w:t xml:space="preserve"> as share of the last </w:t>
-      </w:r>
-      <w:r>
-        <w:t xml:space="preserve">monthly salary. The </w:t>
-      </w:r>
-      <w:r>
-        <w:t xml:space="preserve">measured as the </w:t>
-      </w:r>
-      <w:r>
-        <w:t xml:space="preserve">PV of </w:t>
-      </w:r>
-      <w:r>
-        <w:t xml:space="preserve">the increment between the initial and revised offers. </w:t>
-      </w:r>
-      <w:r>
-        <w:t>offer minus the initial offer</w:t>
-      </w:r>
-    </w:p>
-    <w:p/>
-    <w:p>
-      <w:r>
-        <w:t xml:space="preserve">from searching, measured as the present value gain in terms of monthly wages. We see substantial benefits from </w:t>
-      </w:r>
-      <w:proofErr w:type="gramStart"/>
-      <w:r>
-        <w:t>search</w:t>
-      </w:r>
-      <w:proofErr w:type="gramEnd"/>
-      <w:r>
-        <w:t>, with most improvements concentrated between zero and two monthly wages, though there's a long right tail with some buyers gaining up to 10 times their monthly wage.</w:t>
-      </w:r>
-    </w:p>
-    <w:p>
-      <w:r>
-        <w:t>The key takeaway is that 75% of purchases are made through revised offers rather than initial offers. Given these patterns, we incorporate search costs into our model to rationalize why not everyone searches despite the sizeable potential gains.</w:t>
-      </w:r>
-    </w:p>
-    <w:p>
-      <w:pPr>
-        <w:rPr>
-          <w:b/>
-          <w:bCs/>
-        </w:rPr>
-      </w:pPr>
-    </w:p>
-    <w:p/>
-    <w:p/>
-    <w:p/>
-    <w:p/>
-    <w:p/>
-    <w:p/>
-    <w:p/>
-    <w:p/>
-    <w:p/>
-    <w:p/>
-    <w:p/>
-    <w:p/>
-    <w:p/>
-    <w:p/>
-    <w:p/>
-    <w:p/>
-    <w:p/>
-    <w:p/>
-    <w:p/>
-    <w:p/>
-    <w:p/>
-    <w:p/>
-    <w:p/>
-    <w:p/>
-    <w:p>
-      <w:r>
-        <w:t xml:space="preserve">S12. </w:t>
-      </w:r>
-    </w:p>
-    <w:p>
-      <w:r>
-        <w:t xml:space="preserve">conditional on not choosing the highest offer what share can be explained by the risk-rating. </w:t>
-      </w:r>
-    </w:p>
-    <w:p/>
-    <w:p/>
-    <w:p/>
-    <w:p>
-      <w:r>
-        <w:t xml:space="preserve">s15 all the </w:t>
-      </w:r>
-      <w:proofErr w:type="gramStart"/>
-      <w:r>
-        <w:t>point</w:t>
-      </w:r>
-      <w:proofErr w:type="gramEnd"/>
-      <w:r>
-        <w:t xml:space="preserve"> are disconnected. </w:t>
-      </w:r>
-    </w:p>
-    <w:p>
-      <w:r>
-        <w:t xml:space="preserve">introducing the points. </w:t>
-      </w:r>
-    </w:p>
-    <w:p/>
-    <w:p>
-      <w:r>
-        <w:t xml:space="preserve">One slide </w:t>
-      </w:r>
-      <w:proofErr w:type="spellStart"/>
-      <w:r>
-        <w:t>foro</w:t>
-      </w:r>
-      <w:proofErr w:type="spellEnd"/>
-      <w:r>
-        <w:t xml:space="preserve"> what the experiment is, </w:t>
-      </w:r>
-    </w:p>
-    <w:p/>
-    <w:p>
-      <w:r>
-        <w:t xml:space="preserve">s14. selection bias should be a concern. </w:t>
-      </w:r>
-    </w:p>
-    <w:p/>
-    <w:p>
-      <w:r>
-        <w:t xml:space="preserve">make clear that I am focusing on the firm in the model and make it as simple as possible in every other respect. </w:t>
-      </w:r>
-    </w:p>
-    <w:p/>
-    <w:p>
-      <w:r>
-        <w:t>s15.</w:t>
-      </w:r>
-    </w:p>
-    <w:p/>
-    <w:p>
-      <w:r>
-        <w:t xml:space="preserve">s16 explain what </w:t>
-      </w:r>
-      <w:proofErr w:type="gramStart"/>
-      <w:r>
-        <w:t>are the demand</w:t>
-      </w:r>
-      <w:proofErr w:type="gramEnd"/>
-      <w:r>
-        <w:t xml:space="preserve">. is the expected prob of accepting </w:t>
-      </w:r>
-    </w:p>
-    <w:p>
-      <w:r>
-        <w:t xml:space="preserve">explain that I am focusing on consumers with a given </w:t>
-      </w:r>
-      <w:proofErr w:type="spellStart"/>
-      <w:r>
-        <w:t>c_j</w:t>
-      </w:r>
-      <w:proofErr w:type="spellEnd"/>
-      <w:r>
-        <w:t xml:space="preserve">. </w:t>
-      </w:r>
-    </w:p>
-    <w:p/>
-    <w:p/>
-    <w:p>
-      <w:r>
-        <w:t xml:space="preserve">- clarify at the start the relationship between profits in slide 6 and the model. </w:t>
-      </w:r>
-    </w:p>
-    <w:p/>
-    <w:p>
-      <w:r>
-        <w:t xml:space="preserve">/////////meet comments </w:t>
-      </w:r>
-    </w:p>
-    <w:p/>
-    <w:p>
-      <w:r>
-        <w:t xml:space="preserve">s2: talk about the economic tradeoff, why would the possibility of revision justify making worse offers in the first stage? </w:t>
-      </w:r>
-    </w:p>
-    <w:p/>
-    <w:p>
-      <w:r>
-        <w:t xml:space="preserve">-survival slide </w:t>
-      </w:r>
-    </w:p>
-    <w:p>
-      <w:r>
-        <w:t xml:space="preserve">firm ID should be ABCD </w:t>
-      </w:r>
-    </w:p>
-    <w:p>
-      <w:r>
-        <w:t xml:space="preserve">does risk rating predict selection </w:t>
-      </w:r>
-    </w:p>
-    <w:p/>
-    <w:p>
-      <w:r>
-        <w:t xml:space="preserve">- slide learning </w:t>
-      </w:r>
-    </w:p>
-    <w:p>
-      <w:r>
-        <w:t xml:space="preserve">correct dummy notation </w:t>
-      </w:r>
-    </w:p>
-    <w:p>
-      <w:r>
-        <w:t xml:space="preserve">add max </w:t>
-      </w:r>
-    </w:p>
-    <w:p/>
-    <w:p>
-      <w:r>
-        <w:t xml:space="preserve">// </w:t>
-      </w:r>
-    </w:p>
-    <w:p>
-      <w:r>
-        <w:t xml:space="preserve">-&gt; revised offer: is only for original firms (explain) </w:t>
-      </w:r>
-    </w:p>
-    <w:p/>
-    <w:p>
-      <w:r>
-        <w:t xml:space="preserve">model: take derivative and assign names </w:t>
-      </w:r>
-    </w:p>
-    <w:p/>
-    <w:p>
-      <w:proofErr w:type="gramStart"/>
-      <w:r>
-        <w:t>why</w:t>
-      </w:r>
-      <w:proofErr w:type="gramEnd"/>
-      <w:r>
-        <w:t xml:space="preserve"> is heterogeneity in survival plot, firm algorithms </w:t>
-      </w:r>
-    </w:p>
-    <w:p/>
-    <w:p>
-      <w:proofErr w:type="gramStart"/>
-      <w:r>
-        <w:t>with</w:t>
-      </w:r>
-      <w:proofErr w:type="gramEnd"/>
-      <w:r>
-        <w:t xml:space="preserve"> bids I can trace </w:t>
-      </w:r>
-      <w:proofErr w:type="spellStart"/>
-      <w:r>
-        <w:t>dist</w:t>
-      </w:r>
-      <w:proofErr w:type="spellEnd"/>
-      <w:r>
-        <w:t xml:space="preserve"> of mg costs even for firms that have </w:t>
-      </w:r>
-      <w:proofErr w:type="gramStart"/>
-      <w:r>
-        <w:t>non-accepted</w:t>
-      </w:r>
-      <w:proofErr w:type="gramEnd"/>
-      <w:r>
-        <w:t xml:space="preserve"> offer </w:t>
+        <w:t xml:space="preserve"> of mg costs even for firms that have non-accepted offer </w:t>
       </w:r>
     </w:p>
     <w:p/>
@@ -1052,23 +1414,7 @@
     <w:p/>
     <w:p>
       <w:r>
-        <w:t xml:space="preserve">* </w:t>
-      </w:r>
-      <w:proofErr w:type="gramStart"/>
-      <w:r>
-        <w:t>which</w:t>
-      </w:r>
-      <w:proofErr w:type="gramEnd"/>
-      <w:r>
-        <w:t xml:space="preserve"> firms update? </w:t>
-      </w:r>
-      <w:proofErr w:type="gramStart"/>
-      <w:r>
-        <w:t>this</w:t>
-      </w:r>
-      <w:proofErr w:type="gramEnd"/>
-      <w:r>
-        <w:t xml:space="preserve"> can tell me about why they update and whether info is being revealed in such a way that the revision is good. </w:t>
+        <w:t xml:space="preserve">* which firms update? this can tell me about why they update and whether info is being revealed in such a way that the revision is good. </w:t>
       </w:r>
     </w:p>
     <w:p/>
@@ -1089,6 +1435,297 @@
 <file path=word/numbering.xml><?xml version="1.0" encoding="utf-8"?>
 <w:numbering xmlns:wpc="http://schemas.microsoft.com/office/word/2010/wordprocessingCanvas" xmlns:cx="http://schemas.microsoft.com/office/drawing/2014/chartex" xmlns:cx1="http://schemas.microsoft.com/office/drawing/2015/9/8/chartex" xmlns:cx2="http://schemas.microsoft.com/office/drawing/2015/10/21/chartex" xmlns:cx3="http://schemas.microsoft.com/office/drawing/2016/5/9/chartex" xmlns:cx4="http://schemas.microsoft.com/office/drawing/2016/5/10/chartex" xmlns:cx5="http://schemas.microsoft.com/office/drawing/2016/5/11/chartex" xmlns:cx6="http://schemas.microsoft.com/office/drawing/2016/5/12/chartex" xmlns:cx7="http://schemas.microsoft.com/office/drawing/2016/5/13/chartex" xmlns:cx8="http://schemas.microsoft.com/office/drawing/2016/5/14/chartex" xmlns:mc="http://schemas.openxmlformats.org/markup-compatibility/2006" xmlns:aink="http://schemas.microsoft.com/office/drawing/2016/ink" xmlns:am3d="http://schemas.microsoft.com/office/drawing/2017/model3d" xmlns:o="urn:schemas-microsoft-com:office:office" xmlns:oel="http://schemas.microsoft.com/office/2019/extlst" xmlns:r="http://schemas.openxmlformats.org/officeDocument/2006/relationships" xmlns:m="http://schemas.openxmlformats.org/officeDocument/2006/math" xmlns:v="urn:schemas-microsoft-com:vml" xmlns:wp14="http://schemas.microsoft.com/office/word/2010/wordprocessingDrawing" xmlns:wp="http://schemas.openxmlformats.org/drawingml/2006/wordprocessingDrawing" xmlns:w10="urn:schemas-microsoft-com:office:word" xmlns:w="http://schemas.openxmlformats.org/wordprocessingml/2006/main" xmlns:w14="http://schemas.microsoft.com/office/word/2010/wordml" xmlns:w15="http://schemas.microsoft.com/office/word/2012/wordml" xmlns:w16cex="http://schemas.microsoft.com/office/word/2018/wordml/cex" xmlns:w16cid="http://schemas.microsoft.com/office/word/2016/wordml/cid" xmlns:w16="http://schemas.microsoft.com/office/word/2018/wordml" xmlns:w16du="http://schemas.microsoft.com/office/word/2023/wordml/word16du" xmlns:w16sdtdh="http://schemas.microsoft.com/office/word/2020/wordml/sdtdatahash" xmlns:w16sdtfl="http://schemas.microsoft.com/office/word/2024/wordml/sdtformatlock" xmlns:w16se="http://schemas.microsoft.com/office/word/2015/wordml/symex" xmlns:wpg="http://schemas.microsoft.com/office/word/2010/wordprocessingGroup" xmlns:wpi="http://schemas.microsoft.com/office/word/2010/wordprocessingInk" xmlns:wne="http://schemas.microsoft.com/office/word/2006/wordml" xmlns:wps="http://schemas.microsoft.com/office/word/2010/wordprocessingShape" mc:Ignorable="w14 w15 w16se w16cid w16 w16cex w16sdtdh w16sdtfl w16du wp14">
   <w:abstractNum w:abstractNumId="0" w15:restartNumberingAfterBreak="0">
+    <w:nsid w:val="3F986C93"/>
+    <w:multiLevelType w:val="hybridMultilevel"/>
+    <w:tmpl w:val="849CD48A"/>
+    <w:lvl w:ilvl="0" w:tplc="0409000F">
+      <w:start w:val="1"/>
+      <w:numFmt w:val="decimal"/>
+      <w:lvlText w:val="%1."/>
+      <w:lvlJc w:val="left"/>
+      <w:pPr>
+        <w:ind w:left="720" w:hanging="360"/>
+      </w:pPr>
+      <w:rPr>
+        <w:rFonts w:hint="default"/>
+      </w:rPr>
+    </w:lvl>
+    <w:lvl w:ilvl="1" w:tplc="04090019" w:tentative="1">
+      <w:start w:val="1"/>
+      <w:numFmt w:val="lowerLetter"/>
+      <w:lvlText w:val="%2."/>
+      <w:lvlJc w:val="left"/>
+      <w:pPr>
+        <w:ind w:left="1440" w:hanging="360"/>
+      </w:pPr>
+    </w:lvl>
+    <w:lvl w:ilvl="2" w:tplc="0409001B" w:tentative="1">
+      <w:start w:val="1"/>
+      <w:numFmt w:val="lowerRoman"/>
+      <w:lvlText w:val="%3."/>
+      <w:lvlJc w:val="right"/>
+      <w:pPr>
+        <w:ind w:left="2160" w:hanging="180"/>
+      </w:pPr>
+    </w:lvl>
+    <w:lvl w:ilvl="3" w:tplc="0409000F" w:tentative="1">
+      <w:start w:val="1"/>
+      <w:numFmt w:val="decimal"/>
+      <w:lvlText w:val="%4."/>
+      <w:lvlJc w:val="left"/>
+      <w:pPr>
+        <w:ind w:left="2880" w:hanging="360"/>
+      </w:pPr>
+    </w:lvl>
+    <w:lvl w:ilvl="4" w:tplc="04090019" w:tentative="1">
+      <w:start w:val="1"/>
+      <w:numFmt w:val="lowerLetter"/>
+      <w:lvlText w:val="%5."/>
+      <w:lvlJc w:val="left"/>
+      <w:pPr>
+        <w:ind w:left="3600" w:hanging="360"/>
+      </w:pPr>
+    </w:lvl>
+    <w:lvl w:ilvl="5" w:tplc="0409001B" w:tentative="1">
+      <w:start w:val="1"/>
+      <w:numFmt w:val="lowerRoman"/>
+      <w:lvlText w:val="%6."/>
+      <w:lvlJc w:val="right"/>
+      <w:pPr>
+        <w:ind w:left="4320" w:hanging="180"/>
+      </w:pPr>
+    </w:lvl>
+    <w:lvl w:ilvl="6" w:tplc="0409000F" w:tentative="1">
+      <w:start w:val="1"/>
+      <w:numFmt w:val="decimal"/>
+      <w:lvlText w:val="%7."/>
+      <w:lvlJc w:val="left"/>
+      <w:pPr>
+        <w:ind w:left="5040" w:hanging="360"/>
+      </w:pPr>
+    </w:lvl>
+    <w:lvl w:ilvl="7" w:tplc="04090019" w:tentative="1">
+      <w:start w:val="1"/>
+      <w:numFmt w:val="lowerLetter"/>
+      <w:lvlText w:val="%8."/>
+      <w:lvlJc w:val="left"/>
+      <w:pPr>
+        <w:ind w:left="5760" w:hanging="360"/>
+      </w:pPr>
+    </w:lvl>
+    <w:lvl w:ilvl="8" w:tplc="0409001B" w:tentative="1">
+      <w:start w:val="1"/>
+      <w:numFmt w:val="lowerRoman"/>
+      <w:lvlText w:val="%9."/>
+      <w:lvlJc w:val="right"/>
+      <w:pPr>
+        <w:ind w:left="6480" w:hanging="180"/>
+      </w:pPr>
+    </w:lvl>
+  </w:abstractNum>
+  <w:abstractNum w:abstractNumId="1" w15:restartNumberingAfterBreak="0">
+    <w:nsid w:val="41080778"/>
+    <w:multiLevelType w:val="hybridMultilevel"/>
+    <w:tmpl w:val="45264CE0"/>
+    <w:lvl w:ilvl="0" w:tplc="2FDC67CA">
+      <w:start w:val="1"/>
+      <w:numFmt w:val="bullet"/>
+      <w:lvlText w:val=""/>
+      <w:lvlJc w:val="left"/>
+      <w:pPr>
+        <w:ind w:left="720" w:hanging="360"/>
+      </w:pPr>
+      <w:rPr>
+        <w:rFonts w:ascii="Wingdings" w:eastAsiaTheme="minorHAnsi" w:hAnsi="Wingdings" w:cstheme="minorBidi" w:hint="default"/>
+      </w:rPr>
+    </w:lvl>
+    <w:lvl w:ilvl="1" w:tplc="04090003" w:tentative="1">
+      <w:start w:val="1"/>
+      <w:numFmt w:val="bullet"/>
+      <w:lvlText w:val="o"/>
+      <w:lvlJc w:val="left"/>
+      <w:pPr>
+        <w:ind w:left="1440" w:hanging="360"/>
+      </w:pPr>
+      <w:rPr>
+        <w:rFonts w:ascii="Courier New" w:hAnsi="Courier New" w:cs="Courier New" w:hint="default"/>
+      </w:rPr>
+    </w:lvl>
+    <w:lvl w:ilvl="2" w:tplc="04090005" w:tentative="1">
+      <w:start w:val="1"/>
+      <w:numFmt w:val="bullet"/>
+      <w:lvlText w:val=""/>
+      <w:lvlJc w:val="left"/>
+      <w:pPr>
+        <w:ind w:left="2160" w:hanging="360"/>
+      </w:pPr>
+      <w:rPr>
+        <w:rFonts w:ascii="Wingdings" w:hAnsi="Wingdings" w:hint="default"/>
+      </w:rPr>
+    </w:lvl>
+    <w:lvl w:ilvl="3" w:tplc="04090001" w:tentative="1">
+      <w:start w:val="1"/>
+      <w:numFmt w:val="bullet"/>
+      <w:lvlText w:val=""/>
+      <w:lvlJc w:val="left"/>
+      <w:pPr>
+        <w:ind w:left="2880" w:hanging="360"/>
+      </w:pPr>
+      <w:rPr>
+        <w:rFonts w:ascii="Symbol" w:hAnsi="Symbol" w:hint="default"/>
+      </w:rPr>
+    </w:lvl>
+    <w:lvl w:ilvl="4" w:tplc="04090003" w:tentative="1">
+      <w:start w:val="1"/>
+      <w:numFmt w:val="bullet"/>
+      <w:lvlText w:val="o"/>
+      <w:lvlJc w:val="left"/>
+      <w:pPr>
+        <w:ind w:left="3600" w:hanging="360"/>
+      </w:pPr>
+      <w:rPr>
+        <w:rFonts w:ascii="Courier New" w:hAnsi="Courier New" w:cs="Courier New" w:hint="default"/>
+      </w:rPr>
+    </w:lvl>
+    <w:lvl w:ilvl="5" w:tplc="04090005" w:tentative="1">
+      <w:start w:val="1"/>
+      <w:numFmt w:val="bullet"/>
+      <w:lvlText w:val=""/>
+      <w:lvlJc w:val="left"/>
+      <w:pPr>
+        <w:ind w:left="4320" w:hanging="360"/>
+      </w:pPr>
+      <w:rPr>
+        <w:rFonts w:ascii="Wingdings" w:hAnsi="Wingdings" w:hint="default"/>
+      </w:rPr>
+    </w:lvl>
+    <w:lvl w:ilvl="6" w:tplc="04090001" w:tentative="1">
+      <w:start w:val="1"/>
+      <w:numFmt w:val="bullet"/>
+      <w:lvlText w:val=""/>
+      <w:lvlJc w:val="left"/>
+      <w:pPr>
+        <w:ind w:left="5040" w:hanging="360"/>
+      </w:pPr>
+      <w:rPr>
+        <w:rFonts w:ascii="Symbol" w:hAnsi="Symbol" w:hint="default"/>
+      </w:rPr>
+    </w:lvl>
+    <w:lvl w:ilvl="7" w:tplc="04090003" w:tentative="1">
+      <w:start w:val="1"/>
+      <w:numFmt w:val="bullet"/>
+      <w:lvlText w:val="o"/>
+      <w:lvlJc w:val="left"/>
+      <w:pPr>
+        <w:ind w:left="5760" w:hanging="360"/>
+      </w:pPr>
+      <w:rPr>
+        <w:rFonts w:ascii="Courier New" w:hAnsi="Courier New" w:cs="Courier New" w:hint="default"/>
+      </w:rPr>
+    </w:lvl>
+    <w:lvl w:ilvl="8" w:tplc="04090005" w:tentative="1">
+      <w:start w:val="1"/>
+      <w:numFmt w:val="bullet"/>
+      <w:lvlText w:val=""/>
+      <w:lvlJc w:val="left"/>
+      <w:pPr>
+        <w:ind w:left="6480" w:hanging="360"/>
+      </w:pPr>
+      <w:rPr>
+        <w:rFonts w:ascii="Wingdings" w:hAnsi="Wingdings" w:hint="default"/>
+      </w:rPr>
+    </w:lvl>
+  </w:abstractNum>
+  <w:abstractNum w:abstractNumId="2" w15:restartNumberingAfterBreak="0">
+    <w:nsid w:val="61E978BB"/>
+    <w:multiLevelType w:val="hybridMultilevel"/>
+    <w:tmpl w:val="16D2EDAE"/>
+    <w:lvl w:ilvl="0" w:tplc="F1063CDC">
+      <w:start w:val="1"/>
+      <w:numFmt w:val="decimal"/>
+      <w:lvlText w:val="%1."/>
+      <w:lvlJc w:val="left"/>
+      <w:pPr>
+        <w:ind w:left="1800" w:hanging="360"/>
+      </w:pPr>
+      <w:rPr>
+        <w:rFonts w:hint="default"/>
+      </w:rPr>
+    </w:lvl>
+    <w:lvl w:ilvl="1" w:tplc="04090019" w:tentative="1">
+      <w:start w:val="1"/>
+      <w:numFmt w:val="lowerLetter"/>
+      <w:lvlText w:val="%2."/>
+      <w:lvlJc w:val="left"/>
+      <w:pPr>
+        <w:ind w:left="2520" w:hanging="360"/>
+      </w:pPr>
+    </w:lvl>
+    <w:lvl w:ilvl="2" w:tplc="0409001B" w:tentative="1">
+      <w:start w:val="1"/>
+      <w:numFmt w:val="lowerRoman"/>
+      <w:lvlText w:val="%3."/>
+      <w:lvlJc w:val="right"/>
+      <w:pPr>
+        <w:ind w:left="3240" w:hanging="180"/>
+      </w:pPr>
+    </w:lvl>
+    <w:lvl w:ilvl="3" w:tplc="0409000F" w:tentative="1">
+      <w:start w:val="1"/>
+      <w:numFmt w:val="decimal"/>
+      <w:lvlText w:val="%4."/>
+      <w:lvlJc w:val="left"/>
+      <w:pPr>
+        <w:ind w:left="3960" w:hanging="360"/>
+      </w:pPr>
+    </w:lvl>
+    <w:lvl w:ilvl="4" w:tplc="04090019" w:tentative="1">
+      <w:start w:val="1"/>
+      <w:numFmt w:val="lowerLetter"/>
+      <w:lvlText w:val="%5."/>
+      <w:lvlJc w:val="left"/>
+      <w:pPr>
+        <w:ind w:left="4680" w:hanging="360"/>
+      </w:pPr>
+    </w:lvl>
+    <w:lvl w:ilvl="5" w:tplc="0409001B" w:tentative="1">
+      <w:start w:val="1"/>
+      <w:numFmt w:val="lowerRoman"/>
+      <w:lvlText w:val="%6."/>
+      <w:lvlJc w:val="right"/>
+      <w:pPr>
+        <w:ind w:left="5400" w:hanging="180"/>
+      </w:pPr>
+    </w:lvl>
+    <w:lvl w:ilvl="6" w:tplc="0409000F" w:tentative="1">
+      <w:start w:val="1"/>
+      <w:numFmt w:val="decimal"/>
+      <w:lvlText w:val="%7."/>
+      <w:lvlJc w:val="left"/>
+      <w:pPr>
+        <w:ind w:left="6120" w:hanging="360"/>
+      </w:pPr>
+    </w:lvl>
+    <w:lvl w:ilvl="7" w:tplc="04090019" w:tentative="1">
+      <w:start w:val="1"/>
+      <w:numFmt w:val="lowerLetter"/>
+      <w:lvlText w:val="%8."/>
+      <w:lvlJc w:val="left"/>
+      <w:pPr>
+        <w:ind w:left="6840" w:hanging="360"/>
+      </w:pPr>
+    </w:lvl>
+    <w:lvl w:ilvl="8" w:tplc="0409001B" w:tentative="1">
+      <w:start w:val="1"/>
+      <w:numFmt w:val="lowerRoman"/>
+      <w:lvlText w:val="%9."/>
+      <w:lvlJc w:val="right"/>
+      <w:pPr>
+        <w:ind w:left="7560" w:hanging="180"/>
+      </w:pPr>
+    </w:lvl>
+  </w:abstractNum>
+  <w:abstractNum w:abstractNumId="3" w15:restartNumberingAfterBreak="0">
     <w:nsid w:val="73CC3818"/>
     <w:multiLevelType w:val="hybridMultilevel"/>
     <w:tmpl w:val="532C474E"/>
@@ -1103,7 +1740,7 @@
         <w:rFonts w:ascii="Symbol" w:eastAsiaTheme="minorHAnsi" w:hAnsi="Symbol" w:cstheme="minorBidi" w:hint="default"/>
       </w:rPr>
     </w:lvl>
-    <w:lvl w:ilvl="1" w:tplc="04090003" w:tentative="1">
+    <w:lvl w:ilvl="1" w:tplc="04090003">
       <w:start w:val="1"/>
       <w:numFmt w:val="bullet"/>
       <w:lvlText w:val="o"/>
@@ -1201,7 +1838,16 @@
     </w:lvl>
   </w:abstractNum>
   <w:num w:numId="1" w16cid:durableId="105085125">
+    <w:abstractNumId w:val="3"/>
+  </w:num>
+  <w:num w:numId="2" w16cid:durableId="340205953">
+    <w:abstractNumId w:val="2"/>
+  </w:num>
+  <w:num w:numId="3" w16cid:durableId="1585188505">
     <w:abstractNumId w:val="0"/>
+  </w:num>
+  <w:num w:numId="4" w16cid:durableId="501314661">
+    <w:abstractNumId w:val="1"/>
   </w:num>
 </w:numbering>
 </file>
@@ -1606,6 +2252,7 @@
   <w:style w:type="paragraph" w:default="1" w:styleId="Normal">
     <w:name w:val="Normal"/>
     <w:qFormat/>
+    <w:rsid w:val="000051FA"/>
   </w:style>
   <w:style w:type="paragraph" w:styleId="Heading1">
     <w:name w:val="heading 1"/>

</xml_diff>